<commit_message>
Ajustes finales sprint 3
</commit_message>
<xml_diff>
--- a/Sprint_3/Grupo2113_JPM_ENTREGABLE_SPRINT_3.docx
+++ b/Sprint_3/Grupo2113_JPM_ENTREGABLE_SPRINT_3.docx
@@ -318,7 +318,27 @@
           <w:sz w:val="28"/>
           <w:szCs w:val="28"/>
         </w:rPr>
-        <w:t>VICTOR ALFONSO PATIÑO (10%)</w:t>
+        <w:t>VICTOR ALFONSO PATIÑO (</w:t>
+      </w:r>
+      <w:r>
+        <w:rPr>
+          <w:rFonts w:ascii="Arial" w:eastAsia="Arial" w:hAnsi="Arial" w:cs="Arial"/>
+          <w:i/>
+          <w:color w:val="000000"/>
+          <w:sz w:val="28"/>
+          <w:szCs w:val="28"/>
+        </w:rPr>
+        <w:t>5</w:t>
+      </w:r>
+      <w:r>
+        <w:rPr>
+          <w:rFonts w:ascii="Arial" w:eastAsia="Arial" w:hAnsi="Arial" w:cs="Arial"/>
+          <w:i/>
+          <w:color w:val="000000"/>
+          <w:sz w:val="28"/>
+          <w:szCs w:val="28"/>
+        </w:rPr>
+        <w:t>%)</w:t>
       </w:r>
     </w:p>
     <w:p>
@@ -348,7 +368,27 @@
           <w:sz w:val="28"/>
           <w:szCs w:val="28"/>
         </w:rPr>
-        <w:t>JUAN SEBASTIAN NOVOA (10%)</w:t>
+        <w:t>JUAN SEBASTIAN NOVOA (</w:t>
+      </w:r>
+      <w:r>
+        <w:rPr>
+          <w:rFonts w:ascii="Arial" w:eastAsia="Arial" w:hAnsi="Arial" w:cs="Arial"/>
+          <w:i/>
+          <w:color w:val="000000"/>
+          <w:sz w:val="28"/>
+          <w:szCs w:val="28"/>
+        </w:rPr>
+        <w:t>5</w:t>
+      </w:r>
+      <w:r>
+        <w:rPr>
+          <w:rFonts w:ascii="Arial" w:eastAsia="Arial" w:hAnsi="Arial" w:cs="Arial"/>
+          <w:i/>
+          <w:color w:val="000000"/>
+          <w:sz w:val="28"/>
+          <w:szCs w:val="28"/>
+        </w:rPr>
+        <w:t>%)</w:t>
       </w:r>
     </w:p>
     <w:p>
@@ -378,7 +418,27 @@
           <w:sz w:val="28"/>
           <w:szCs w:val="28"/>
         </w:rPr>
-        <w:t>ANGELA MELISSA MERCADO (10%)</w:t>
+        <w:t>ANGELA MELISSA MERCADO (</w:t>
+      </w:r>
+      <w:r>
+        <w:rPr>
+          <w:rFonts w:ascii="Arial" w:eastAsia="Arial" w:hAnsi="Arial" w:cs="Arial"/>
+          <w:i/>
+          <w:color w:val="000000"/>
+          <w:sz w:val="28"/>
+          <w:szCs w:val="28"/>
+        </w:rPr>
+        <w:t>5</w:t>
+      </w:r>
+      <w:r>
+        <w:rPr>
+          <w:rFonts w:ascii="Arial" w:eastAsia="Arial" w:hAnsi="Arial" w:cs="Arial"/>
+          <w:i/>
+          <w:color w:val="000000"/>
+          <w:sz w:val="28"/>
+          <w:szCs w:val="28"/>
+        </w:rPr>
+        <w:t>%)</w:t>
       </w:r>
     </w:p>
     <w:p>
@@ -408,7 +468,27 @@
           <w:sz w:val="28"/>
           <w:szCs w:val="28"/>
         </w:rPr>
-        <w:t>JULIANA PAOLA MARTINEZ (10%)</w:t>
+        <w:t>JULIANA PAOLA MARTINEZ (</w:t>
+      </w:r>
+      <w:r>
+        <w:rPr>
+          <w:rFonts w:ascii="Arial" w:eastAsia="Arial" w:hAnsi="Arial" w:cs="Arial"/>
+          <w:i/>
+          <w:color w:val="000000"/>
+          <w:sz w:val="28"/>
+          <w:szCs w:val="28"/>
+        </w:rPr>
+        <w:t>5</w:t>
+      </w:r>
+      <w:r>
+        <w:rPr>
+          <w:rFonts w:ascii="Arial" w:eastAsia="Arial" w:hAnsi="Arial" w:cs="Arial"/>
+          <w:i/>
+          <w:color w:val="000000"/>
+          <w:sz w:val="28"/>
+          <w:szCs w:val="28"/>
+        </w:rPr>
+        <w:t>%)</w:t>
       </w:r>
       <w:r>
         <w:rPr>
@@ -594,8 +674,19 @@
                 <w:sz w:val="24"/>
                 <w:szCs w:val="24"/>
               </w:rPr>
-              <w:t>SCRUM Master</w:t>
-            </w:r>
+              <w:t xml:space="preserve">SCRUM </w:t>
+            </w:r>
+            <w:proofErr w:type="gramStart"/>
+            <w:r>
+              <w:rPr>
+                <w:rFonts w:ascii="Arial" w:eastAsia="Arial" w:hAnsi="Arial" w:cs="Arial"/>
+                <w:b w:val="0"/>
+                <w:sz w:val="24"/>
+                <w:szCs w:val="24"/>
+              </w:rPr>
+              <w:t>Master</w:t>
+            </w:r>
+            <w:proofErr w:type="gramEnd"/>
           </w:p>
         </w:tc>
         <w:tc>
@@ -3091,7 +3182,27 @@
                 <w:sz w:val="24"/>
                 <w:szCs w:val="24"/>
               </w:rPr>
-              <w:t>Diseño de la base de datos relacional que alojará los datos de la aplicación e implementación de la misma usando el motor SQLite.</w:t>
+              <w:t xml:space="preserve">Diseño de la base de datos relacional que alojará los datos de la aplicación e implementación de </w:t>
+            </w:r>
+            <w:proofErr w:type="gramStart"/>
+            <w:r>
+              <w:rPr>
+                <w:rFonts w:ascii="Arial" w:eastAsia="Arial" w:hAnsi="Arial" w:cs="Arial"/>
+                <w:color w:val="000000"/>
+                <w:sz w:val="24"/>
+                <w:szCs w:val="24"/>
+              </w:rPr>
+              <w:t>la misma</w:t>
+            </w:r>
+            <w:proofErr w:type="gramEnd"/>
+            <w:r>
+              <w:rPr>
+                <w:rFonts w:ascii="Arial" w:eastAsia="Arial" w:hAnsi="Arial" w:cs="Arial"/>
+                <w:color w:val="000000"/>
+                <w:sz w:val="24"/>
+                <w:szCs w:val="24"/>
+              </w:rPr>
+              <w:t xml:space="preserve"> usando el motor SQLite.</w:t>
             </w:r>
           </w:p>
         </w:tc>
@@ -4349,7 +4460,27 @@
           <w:sz w:val="24"/>
           <w:szCs w:val="24"/>
         </w:rPr>
-        <w:t xml:space="preserve">La aplicación en su pantalla principal tiene 3 opciones, estas son el registro, el inicio de sesión y la recuperación de contraseña, y se puede desplazar entre ellas. La pantalla de recuperación de contraseña, dará paso a la pantalla de cambio de contraseña al acceder a ella mediante el enlace enviado. </w:t>
+        <w:t xml:space="preserve">La aplicación en su pantalla principal tiene 3 opciones, estas son el registro, el inicio de sesión y la recuperación de contraseña, y se puede desplazar entre ellas. La pantalla de recuperación de </w:t>
+      </w:r>
+      <w:proofErr w:type="gramStart"/>
+      <w:r>
+        <w:rPr>
+          <w:rFonts w:ascii="Arial" w:eastAsia="Arial" w:hAnsi="Arial" w:cs="Arial"/>
+          <w:bCs/>
+          <w:sz w:val="24"/>
+          <w:szCs w:val="24"/>
+        </w:rPr>
+        <w:t>contraseña,</w:t>
+      </w:r>
+      <w:proofErr w:type="gramEnd"/>
+      <w:r>
+        <w:rPr>
+          <w:rFonts w:ascii="Arial" w:eastAsia="Arial" w:hAnsi="Arial" w:cs="Arial"/>
+          <w:bCs/>
+          <w:sz w:val="24"/>
+          <w:szCs w:val="24"/>
+        </w:rPr>
+        <w:t xml:space="preserve"> dará paso a la pantalla de cambio de contraseña al acceder a ella mediante el enlace enviado. </w:t>
       </w:r>
       <w:r>
         <w:rPr>
@@ -4494,6 +4625,7 @@
       <w:r>
         <w:rPr>
           <w:rFonts w:ascii="Arial" w:eastAsia="Arial" w:hAnsi="Arial" w:cs="Arial"/>
+          <w:noProof/>
           <w:color w:val="000000"/>
           <w:sz w:val="24"/>
           <w:szCs w:val="24"/>
@@ -4635,6 +4767,7 @@
         <w:rPr>
           <w:rFonts w:ascii="Arial" w:eastAsia="Arial" w:hAnsi="Arial" w:cs="Arial"/>
           <w:b/>
+          <w:noProof/>
           <w:color w:val="000000"/>
           <w:sz w:val="24"/>
           <w:szCs w:val="24"/>
@@ -4776,6 +4909,7 @@
       <w:r>
         <w:rPr>
           <w:rFonts w:ascii="Arial" w:eastAsia="Arial" w:hAnsi="Arial" w:cs="Arial"/>
+          <w:noProof/>
           <w:color w:val="000000"/>
           <w:sz w:val="24"/>
           <w:szCs w:val="24"/>
@@ -4916,6 +5050,7 @@
       <w:r>
         <w:rPr>
           <w:rFonts w:ascii="Arial" w:eastAsia="Arial" w:hAnsi="Arial" w:cs="Arial"/>
+          <w:noProof/>
           <w:color w:val="000000"/>
           <w:sz w:val="24"/>
           <w:szCs w:val="24"/>
@@ -5086,6 +5221,7 @@
         <w:rPr>
           <w:rFonts w:ascii="Arial" w:eastAsia="Arial" w:hAnsi="Arial" w:cs="Arial"/>
           <w:bCs/>
+          <w:noProof/>
           <w:color w:val="000000"/>
           <w:sz w:val="24"/>
           <w:szCs w:val="24"/>
@@ -5228,6 +5364,7 @@
         <w:rPr>
           <w:rFonts w:ascii="Arial" w:eastAsia="Arial" w:hAnsi="Arial" w:cs="Arial"/>
           <w:b/>
+          <w:noProof/>
           <w:color w:val="000000"/>
           <w:sz w:val="24"/>
           <w:szCs w:val="24"/>
@@ -5408,6 +5545,7 @@
         <w:t xml:space="preserve">Nombre método </w:t>
       </w:r>
       <w:proofErr w:type="spellStart"/>
+      <w:proofErr w:type="gramStart"/>
       <w:r>
         <w:rPr>
           <w:rFonts w:ascii="Arial" w:eastAsia="Arial" w:hAnsi="Arial" w:cs="Arial"/>
@@ -5425,7 +5563,17 @@
           <w:sz w:val="24"/>
           <w:szCs w:val="24"/>
         </w:rPr>
-        <w:t>()</w:t>
+        <w:t>(</w:t>
+      </w:r>
+      <w:proofErr w:type="gramEnd"/>
+      <w:r>
+        <w:rPr>
+          <w:rFonts w:ascii="Arial" w:eastAsia="Arial" w:hAnsi="Arial" w:cs="Arial"/>
+          <w:color w:val="000000"/>
+          <w:sz w:val="24"/>
+          <w:szCs w:val="24"/>
+        </w:rPr>
+        <w:t>)</w:t>
       </w:r>
     </w:p>
     <w:p>
@@ -5681,7 +5829,27 @@
           <w:sz w:val="24"/>
           <w:szCs w:val="24"/>
         </w:rPr>
-        <w:t xml:space="preserve">si el link de activación </w:t>
+        <w:t xml:space="preserve">si el </w:t>
+      </w:r>
+      <w:proofErr w:type="gramStart"/>
+      <w:r>
+        <w:rPr>
+          <w:rFonts w:ascii="Arial" w:eastAsia="Arial" w:hAnsi="Arial" w:cs="Arial"/>
+          <w:i/>
+          <w:sz w:val="24"/>
+          <w:szCs w:val="24"/>
+        </w:rPr>
+        <w:t>link</w:t>
+      </w:r>
+      <w:proofErr w:type="gramEnd"/>
+      <w:r>
+        <w:rPr>
+          <w:rFonts w:ascii="Arial" w:eastAsia="Arial" w:hAnsi="Arial" w:cs="Arial"/>
+          <w:i/>
+          <w:sz w:val="24"/>
+          <w:szCs w:val="24"/>
+        </w:rPr>
+        <w:t xml:space="preserve"> de activación </w:t>
       </w:r>
       <w:r>
         <w:rPr>
@@ -5845,6 +6013,7 @@
         <w:t xml:space="preserve">Nombre método </w:t>
       </w:r>
       <w:proofErr w:type="spellStart"/>
+      <w:proofErr w:type="gramStart"/>
       <w:r>
         <w:rPr>
           <w:rFonts w:ascii="Arial" w:eastAsia="Arial" w:hAnsi="Arial" w:cs="Arial"/>
@@ -5862,7 +6031,17 @@
           <w:sz w:val="24"/>
           <w:szCs w:val="24"/>
         </w:rPr>
-        <w:t>()</w:t>
+        <w:t>(</w:t>
+      </w:r>
+      <w:proofErr w:type="gramEnd"/>
+      <w:r>
+        <w:rPr>
+          <w:rFonts w:ascii="Arial" w:eastAsia="Arial" w:hAnsi="Arial" w:cs="Arial"/>
+          <w:color w:val="000000"/>
+          <w:sz w:val="24"/>
+          <w:szCs w:val="24"/>
+        </w:rPr>
+        <w:t>)</w:t>
       </w:r>
     </w:p>
     <w:p>
@@ -6052,7 +6231,29 @@
           <w:sz w:val="24"/>
           <w:szCs w:val="24"/>
         </w:rPr>
-        <w:t xml:space="preserve">envían mensajes flash error y redirigiendo nuevamente a la pagina de registro. Al estar correctos los datos, se </w:t>
+        <w:t xml:space="preserve">envían mensajes </w:t>
+      </w:r>
+      <w:proofErr w:type="gramStart"/>
+      <w:r>
+        <w:rPr>
+          <w:rFonts w:ascii="Arial" w:eastAsia="Arial" w:hAnsi="Arial" w:cs="Arial"/>
+          <w:i/>
+          <w:color w:val="000000"/>
+          <w:sz w:val="24"/>
+          <w:szCs w:val="24"/>
+        </w:rPr>
+        <w:t>flash</w:t>
+      </w:r>
+      <w:proofErr w:type="gramEnd"/>
+      <w:r>
+        <w:rPr>
+          <w:rFonts w:ascii="Arial" w:eastAsia="Arial" w:hAnsi="Arial" w:cs="Arial"/>
+          <w:i/>
+          <w:color w:val="000000"/>
+          <w:sz w:val="24"/>
+          <w:szCs w:val="24"/>
+        </w:rPr>
+        <w:t xml:space="preserve"> error y redirigiendo nuevamente a la pagina de registro. Al estar correctos los datos, se </w:t>
       </w:r>
       <w:r>
         <w:rPr>
@@ -6113,6 +6314,7 @@
         <w:t xml:space="preserve">Nombre método </w:t>
       </w:r>
       <w:proofErr w:type="spellStart"/>
+      <w:proofErr w:type="gramStart"/>
       <w:r>
         <w:rPr>
           <w:rFonts w:ascii="Arial" w:eastAsia="Arial" w:hAnsi="Arial" w:cs="Arial"/>
@@ -6130,7 +6332,17 @@
           <w:sz w:val="24"/>
           <w:szCs w:val="24"/>
         </w:rPr>
-        <w:t>()</w:t>
+        <w:t>(</w:t>
+      </w:r>
+      <w:proofErr w:type="gramEnd"/>
+      <w:r>
+        <w:rPr>
+          <w:rFonts w:ascii="Arial" w:eastAsia="Arial" w:hAnsi="Arial" w:cs="Arial"/>
+          <w:color w:val="000000"/>
+          <w:sz w:val="24"/>
+          <w:szCs w:val="24"/>
+        </w:rPr>
+        <w:t>)</w:t>
       </w:r>
     </w:p>
     <w:p>
@@ -6300,7 +6512,29 @@
           <w:sz w:val="24"/>
           <w:szCs w:val="24"/>
         </w:rPr>
-        <w:t xml:space="preserve"> ingresado al link de cambio de contraseña. </w:t>
+        <w:t xml:space="preserve"> ingresado al </w:t>
+      </w:r>
+      <w:proofErr w:type="gramStart"/>
+      <w:r>
+        <w:rPr>
+          <w:rFonts w:ascii="Arial" w:eastAsia="Arial" w:hAnsi="Arial" w:cs="Arial"/>
+          <w:i/>
+          <w:color w:val="000000"/>
+          <w:sz w:val="24"/>
+          <w:szCs w:val="24"/>
+        </w:rPr>
+        <w:t>link</w:t>
+      </w:r>
+      <w:proofErr w:type="gramEnd"/>
+      <w:r>
+        <w:rPr>
+          <w:rFonts w:ascii="Arial" w:eastAsia="Arial" w:hAnsi="Arial" w:cs="Arial"/>
+          <w:i/>
+          <w:color w:val="000000"/>
+          <w:sz w:val="24"/>
+          <w:szCs w:val="24"/>
+        </w:rPr>
+        <w:t xml:space="preserve"> de cambio de contraseña. </w:t>
       </w:r>
       <w:r>
         <w:rPr>
@@ -6914,16 +7148,7 @@
           <w:sz w:val="24"/>
           <w:szCs w:val="24"/>
         </w:rPr>
-        <w:t>POST</w:t>
-      </w:r>
-      <w:r>
-        <w:rPr>
-          <w:rFonts w:ascii="Arial" w:eastAsia="Arial" w:hAnsi="Arial" w:cs="Arial"/>
-          <w:color w:val="000000"/>
-          <w:sz w:val="24"/>
-          <w:szCs w:val="24"/>
-        </w:rPr>
-        <w:t>'</w:t>
+        <w:t>POST'</w:t>
       </w:r>
       <w:r>
         <w:rPr>
@@ -7183,7 +7408,29 @@
           <w:sz w:val="24"/>
           <w:szCs w:val="24"/>
         </w:rPr>
-        <w:t xml:space="preserve"> al email del usuario con un link para cambiar la contraseña.</w:t>
+        <w:t xml:space="preserve"> al email del usuario con un </w:t>
+      </w:r>
+      <w:proofErr w:type="gramStart"/>
+      <w:r>
+        <w:rPr>
+          <w:rFonts w:ascii="Arial" w:eastAsia="Arial" w:hAnsi="Arial" w:cs="Arial"/>
+          <w:i/>
+          <w:color w:val="000000"/>
+          <w:sz w:val="24"/>
+          <w:szCs w:val="24"/>
+        </w:rPr>
+        <w:t>link</w:t>
+      </w:r>
+      <w:proofErr w:type="gramEnd"/>
+      <w:r>
+        <w:rPr>
+          <w:rFonts w:ascii="Arial" w:eastAsia="Arial" w:hAnsi="Arial" w:cs="Arial"/>
+          <w:i/>
+          <w:color w:val="000000"/>
+          <w:sz w:val="24"/>
+          <w:szCs w:val="24"/>
+        </w:rPr>
+        <w:t xml:space="preserve"> para cambiar la contraseña.</w:t>
       </w:r>
     </w:p>
     <w:p>
@@ -7488,6 +7735,7 @@
         <w:t xml:space="preserve"> y </w:t>
       </w:r>
       <w:proofErr w:type="spellStart"/>
+      <w:proofErr w:type="gramStart"/>
       <w:r>
         <w:rPr>
           <w:rFonts w:ascii="Arial" w:eastAsia="Arial" w:hAnsi="Arial" w:cs="Arial"/>
@@ -7499,6 +7747,7 @@
         <w:t>password</w:t>
       </w:r>
       <w:proofErr w:type="spellEnd"/>
+      <w:proofErr w:type="gramEnd"/>
       <w:r>
         <w:rPr>
           <w:rFonts w:ascii="Arial" w:eastAsia="Arial" w:hAnsi="Arial" w:cs="Arial"/>
@@ -7625,7 +7874,29 @@
           <w:sz w:val="24"/>
           <w:szCs w:val="24"/>
         </w:rPr>
-        <w:t xml:space="preserve"> flash de error y redirige a login.html.</w:t>
+        <w:t xml:space="preserve"> </w:t>
+      </w:r>
+      <w:proofErr w:type="gramStart"/>
+      <w:r>
+        <w:rPr>
+          <w:rFonts w:ascii="Arial" w:eastAsia="Arial" w:hAnsi="Arial" w:cs="Arial"/>
+          <w:i/>
+          <w:color w:val="000000"/>
+          <w:sz w:val="24"/>
+          <w:szCs w:val="24"/>
+        </w:rPr>
+        <w:t>flash</w:t>
+      </w:r>
+      <w:proofErr w:type="gramEnd"/>
+      <w:r>
+        <w:rPr>
+          <w:rFonts w:ascii="Arial" w:eastAsia="Arial" w:hAnsi="Arial" w:cs="Arial"/>
+          <w:i/>
+          <w:color w:val="000000"/>
+          <w:sz w:val="24"/>
+          <w:szCs w:val="24"/>
+        </w:rPr>
+        <w:t xml:space="preserve"> de error y redirige a login.html.</w:t>
       </w:r>
     </w:p>
     <w:p>
@@ -9455,15 +9726,6 @@
   </w:num>
   <w:num w:numId="9" w16cid:durableId="391120969">
     <w:abstractNumId w:val="5"/>
-    <w:lvlOverride w:ilvl="0"/>
-    <w:lvlOverride w:ilvl="1"/>
-    <w:lvlOverride w:ilvl="2"/>
-    <w:lvlOverride w:ilvl="3"/>
-    <w:lvlOverride w:ilvl="4"/>
-    <w:lvlOverride w:ilvl="5"/>
-    <w:lvlOverride w:ilvl="6"/>
-    <w:lvlOverride w:ilvl="7"/>
-    <w:lvlOverride w:ilvl="8"/>
   </w:num>
 </w:numbering>
 </file>

</xml_diff>

<commit_message>
ajustes subida sprint 3
</commit_message>
<xml_diff>
--- a/Sprint_3/Grupo2113_JPM_ENTREGABLE_SPRINT_3.docx
+++ b/Sprint_3/Grupo2113_JPM_ENTREGABLE_SPRINT_3.docx
@@ -428,7 +428,7 @@
           <w:sz w:val="28"/>
           <w:szCs w:val="28"/>
         </w:rPr>
-        <w:t>5</w:t>
+        <w:t>20</w:t>
       </w:r>
       <w:r>
         <w:rPr>
@@ -674,19 +674,8 @@
                 <w:sz w:val="24"/>
                 <w:szCs w:val="24"/>
               </w:rPr>
-              <w:t xml:space="preserve">SCRUM </w:t>
-            </w:r>
-            <w:proofErr w:type="gramStart"/>
-            <w:r>
-              <w:rPr>
-                <w:rFonts w:ascii="Arial" w:eastAsia="Arial" w:hAnsi="Arial" w:cs="Arial"/>
-                <w:b w:val="0"/>
-                <w:sz w:val="24"/>
-                <w:szCs w:val="24"/>
-              </w:rPr>
-              <w:t>Master</w:t>
-            </w:r>
-            <w:proofErr w:type="gramEnd"/>
+              <w:t>SCRUM Master</w:t>
+            </w:r>
           </w:p>
         </w:tc>
         <w:tc>
@@ -751,19 +740,8 @@
                 <w:sz w:val="20"/>
                 <w:szCs w:val="20"/>
               </w:rPr>
-              <w:t xml:space="preserve">Kevin Santiago </w:t>
-            </w:r>
-            <w:proofErr w:type="spellStart"/>
-            <w:r>
-              <w:rPr>
-                <w:rFonts w:ascii="Arial" w:eastAsia="Arial" w:hAnsi="Arial" w:cs="Arial"/>
-                <w:b/>
-                <w:sz w:val="20"/>
-                <w:szCs w:val="20"/>
-              </w:rPr>
-              <w:t>Tocora</w:t>
-            </w:r>
-            <w:proofErr w:type="spellEnd"/>
+              <w:t>Kevin Santiago Tocora</w:t>
+            </w:r>
           </w:p>
         </w:tc>
         <w:tc>
@@ -1009,19 +987,8 @@
                 <w:sz w:val="24"/>
                 <w:szCs w:val="24"/>
               </w:rPr>
-              <w:t>Desarrollador Front-</w:t>
-            </w:r>
-            <w:proofErr w:type="spellStart"/>
-            <w:r>
-              <w:rPr>
-                <w:rFonts w:ascii="Arial" w:eastAsia="Arial" w:hAnsi="Arial" w:cs="Arial"/>
-                <w:b w:val="0"/>
-                <w:sz w:val="24"/>
-                <w:szCs w:val="24"/>
-              </w:rPr>
-              <w:t>End</w:t>
-            </w:r>
-            <w:proofErr w:type="spellEnd"/>
+              <w:t>Desarrollador Front-End</w:t>
+            </w:r>
           </w:p>
         </w:tc>
         <w:tc>
@@ -1130,19 +1097,8 @@
                 <w:sz w:val="24"/>
                 <w:szCs w:val="24"/>
               </w:rPr>
-              <w:t>Desarrollador Back-</w:t>
-            </w:r>
-            <w:proofErr w:type="spellStart"/>
-            <w:r>
-              <w:rPr>
-                <w:rFonts w:ascii="Arial" w:eastAsia="Arial" w:hAnsi="Arial" w:cs="Arial"/>
-                <w:b w:val="0"/>
-                <w:sz w:val="24"/>
-                <w:szCs w:val="24"/>
-              </w:rPr>
-              <w:t>End</w:t>
-            </w:r>
-            <w:proofErr w:type="spellEnd"/>
+              <w:t>Desarrollador Back-End</w:t>
+            </w:r>
           </w:p>
         </w:tc>
         <w:tc>
@@ -1254,19 +1210,8 @@
                 <w:sz w:val="24"/>
                 <w:szCs w:val="24"/>
               </w:rPr>
-              <w:t>Desarrollador Back-</w:t>
-            </w:r>
-            <w:proofErr w:type="spellStart"/>
-            <w:r>
-              <w:rPr>
-                <w:rFonts w:ascii="Arial" w:eastAsia="Arial" w:hAnsi="Arial" w:cs="Arial"/>
-                <w:b w:val="0"/>
-                <w:sz w:val="24"/>
-                <w:szCs w:val="24"/>
-              </w:rPr>
-              <w:t>End</w:t>
-            </w:r>
-            <w:proofErr w:type="spellEnd"/>
+              <w:t>Desarrollador Back-End</w:t>
+            </w:r>
           </w:p>
         </w:tc>
         <w:tc>
@@ -1375,19 +1320,8 @@
                 <w:sz w:val="24"/>
                 <w:szCs w:val="24"/>
               </w:rPr>
-              <w:t>Desarrollador Full-</w:t>
-            </w:r>
-            <w:proofErr w:type="spellStart"/>
-            <w:r>
-              <w:rPr>
-                <w:rFonts w:ascii="Arial" w:eastAsia="Arial" w:hAnsi="Arial" w:cs="Arial"/>
-                <w:b w:val="0"/>
-                <w:sz w:val="24"/>
-                <w:szCs w:val="24"/>
-              </w:rPr>
-              <w:t>Stack</w:t>
-            </w:r>
-            <w:proofErr w:type="spellEnd"/>
+              <w:t>Desarrollador Full-Stack</w:t>
+            </w:r>
           </w:p>
         </w:tc>
         <w:tc>
@@ -1582,34 +1516,14 @@
                 <w:szCs w:val="24"/>
               </w:rPr>
             </w:pPr>
-            <w:proofErr w:type="spellStart"/>
-            <w:r>
-              <w:rPr>
-                <w:rFonts w:ascii="Arial" w:eastAsia="Arial" w:hAnsi="Arial" w:cs="Arial"/>
-                <w:sz w:val="24"/>
-                <w:szCs w:val="24"/>
-              </w:rPr>
-              <w:t>User</w:t>
-            </w:r>
-            <w:proofErr w:type="spellEnd"/>
-            <w:r>
-              <w:rPr>
-                <w:rFonts w:ascii="Arial" w:eastAsia="Arial" w:hAnsi="Arial" w:cs="Arial"/>
-                <w:sz w:val="24"/>
-                <w:szCs w:val="24"/>
-              </w:rPr>
-              <w:t xml:space="preserve"> </w:t>
-            </w:r>
-            <w:proofErr w:type="spellStart"/>
-            <w:r>
-              <w:rPr>
-                <w:rFonts w:ascii="Arial" w:eastAsia="Arial" w:hAnsi="Arial" w:cs="Arial"/>
-                <w:sz w:val="24"/>
-                <w:szCs w:val="24"/>
-              </w:rPr>
-              <w:t>story</w:t>
-            </w:r>
-            <w:proofErr w:type="spellEnd"/>
+            <w:r>
+              <w:rPr>
+                <w:rFonts w:ascii="Arial" w:eastAsia="Arial" w:hAnsi="Arial" w:cs="Arial"/>
+                <w:sz w:val="24"/>
+                <w:szCs w:val="24"/>
+              </w:rPr>
+              <w:t>User story</w:t>
+            </w:r>
           </w:p>
         </w:tc>
         <w:tc>
@@ -2233,34 +2147,14 @@
                 <w:szCs w:val="24"/>
               </w:rPr>
             </w:pPr>
-            <w:proofErr w:type="spellStart"/>
-            <w:r>
-              <w:rPr>
-                <w:rFonts w:ascii="Arial" w:eastAsia="Arial" w:hAnsi="Arial" w:cs="Arial"/>
-                <w:sz w:val="24"/>
-                <w:szCs w:val="24"/>
-              </w:rPr>
-              <w:t>User</w:t>
-            </w:r>
-            <w:proofErr w:type="spellEnd"/>
-            <w:r>
-              <w:rPr>
-                <w:rFonts w:ascii="Arial" w:eastAsia="Arial" w:hAnsi="Arial" w:cs="Arial"/>
-                <w:sz w:val="24"/>
-                <w:szCs w:val="24"/>
-              </w:rPr>
-              <w:t xml:space="preserve"> </w:t>
-            </w:r>
-            <w:proofErr w:type="spellStart"/>
-            <w:r>
-              <w:rPr>
-                <w:rFonts w:ascii="Arial" w:eastAsia="Arial" w:hAnsi="Arial" w:cs="Arial"/>
-                <w:sz w:val="24"/>
-                <w:szCs w:val="24"/>
-              </w:rPr>
-              <w:t>story</w:t>
-            </w:r>
-            <w:proofErr w:type="spellEnd"/>
+            <w:r>
+              <w:rPr>
+                <w:rFonts w:ascii="Arial" w:eastAsia="Arial" w:hAnsi="Arial" w:cs="Arial"/>
+                <w:sz w:val="24"/>
+                <w:szCs w:val="24"/>
+              </w:rPr>
+              <w:t>User story</w:t>
+            </w:r>
           </w:p>
         </w:tc>
         <w:tc>
@@ -2743,27 +2637,7 @@
                 <w:sz w:val="24"/>
                 <w:szCs w:val="24"/>
               </w:rPr>
-              <w:t xml:space="preserve">Creación del proyecto en GIT y posterior cargue a la nube en la plataforma </w:t>
-            </w:r>
-            <w:proofErr w:type="spellStart"/>
-            <w:r>
-              <w:rPr>
-                <w:rFonts w:ascii="Arial" w:eastAsia="Arial" w:hAnsi="Arial" w:cs="Arial"/>
-                <w:color w:val="000000"/>
-                <w:sz w:val="24"/>
-                <w:szCs w:val="24"/>
-              </w:rPr>
-              <w:t>Github</w:t>
-            </w:r>
-            <w:proofErr w:type="spellEnd"/>
-            <w:r>
-              <w:rPr>
-                <w:rFonts w:ascii="Arial" w:eastAsia="Arial" w:hAnsi="Arial" w:cs="Arial"/>
-                <w:color w:val="000000"/>
-                <w:sz w:val="24"/>
-                <w:szCs w:val="24"/>
-              </w:rPr>
-              <w:t>.</w:t>
+              <w:t>Creación del proyecto en GIT y posterior cargue a la nube en la plataforma Github.</w:t>
             </w:r>
           </w:p>
         </w:tc>
@@ -2904,34 +2778,14 @@
                 <w:szCs w:val="24"/>
               </w:rPr>
             </w:pPr>
-            <w:proofErr w:type="spellStart"/>
-            <w:r>
-              <w:rPr>
-                <w:rFonts w:ascii="Arial" w:eastAsia="Arial" w:hAnsi="Arial" w:cs="Arial"/>
-                <w:sz w:val="24"/>
-                <w:szCs w:val="24"/>
-              </w:rPr>
-              <w:t>User</w:t>
-            </w:r>
-            <w:proofErr w:type="spellEnd"/>
-            <w:r>
-              <w:rPr>
-                <w:rFonts w:ascii="Arial" w:eastAsia="Arial" w:hAnsi="Arial" w:cs="Arial"/>
-                <w:sz w:val="24"/>
-                <w:szCs w:val="24"/>
-              </w:rPr>
-              <w:t xml:space="preserve"> </w:t>
-            </w:r>
-            <w:proofErr w:type="spellStart"/>
-            <w:r>
-              <w:rPr>
-                <w:rFonts w:ascii="Arial" w:eastAsia="Arial" w:hAnsi="Arial" w:cs="Arial"/>
-                <w:sz w:val="24"/>
-                <w:szCs w:val="24"/>
-              </w:rPr>
-              <w:t>story</w:t>
-            </w:r>
-            <w:proofErr w:type="spellEnd"/>
+            <w:r>
+              <w:rPr>
+                <w:rFonts w:ascii="Arial" w:eastAsia="Arial" w:hAnsi="Arial" w:cs="Arial"/>
+                <w:sz w:val="24"/>
+                <w:szCs w:val="24"/>
+              </w:rPr>
+              <w:t>User story</w:t>
+            </w:r>
           </w:p>
         </w:tc>
         <w:tc>
@@ -3182,27 +3036,7 @@
                 <w:sz w:val="24"/>
                 <w:szCs w:val="24"/>
               </w:rPr>
-              <w:t xml:space="preserve">Diseño de la base de datos relacional que alojará los datos de la aplicación e implementación de </w:t>
-            </w:r>
-            <w:proofErr w:type="gramStart"/>
-            <w:r>
-              <w:rPr>
-                <w:rFonts w:ascii="Arial" w:eastAsia="Arial" w:hAnsi="Arial" w:cs="Arial"/>
-                <w:color w:val="000000"/>
-                <w:sz w:val="24"/>
-                <w:szCs w:val="24"/>
-              </w:rPr>
-              <w:t>la misma</w:t>
-            </w:r>
-            <w:proofErr w:type="gramEnd"/>
-            <w:r>
-              <w:rPr>
-                <w:rFonts w:ascii="Arial" w:eastAsia="Arial" w:hAnsi="Arial" w:cs="Arial"/>
-                <w:color w:val="000000"/>
-                <w:sz w:val="24"/>
-                <w:szCs w:val="24"/>
-              </w:rPr>
-              <w:t xml:space="preserve"> usando el motor SQLite.</w:t>
+              <w:t>Diseño de la base de datos relacional que alojará los datos de la aplicación e implementación de la misma usando el motor SQLite.</w:t>
             </w:r>
           </w:p>
         </w:tc>
@@ -3570,34 +3404,14 @@
                 <w:szCs w:val="24"/>
               </w:rPr>
             </w:pPr>
-            <w:proofErr w:type="spellStart"/>
-            <w:r>
-              <w:rPr>
-                <w:rFonts w:ascii="Arial" w:eastAsia="Arial" w:hAnsi="Arial" w:cs="Arial"/>
-                <w:sz w:val="24"/>
-                <w:szCs w:val="24"/>
-              </w:rPr>
-              <w:t>User</w:t>
-            </w:r>
-            <w:proofErr w:type="spellEnd"/>
-            <w:r>
-              <w:rPr>
-                <w:rFonts w:ascii="Arial" w:eastAsia="Arial" w:hAnsi="Arial" w:cs="Arial"/>
-                <w:sz w:val="24"/>
-                <w:szCs w:val="24"/>
-              </w:rPr>
-              <w:t xml:space="preserve"> </w:t>
-            </w:r>
-            <w:proofErr w:type="spellStart"/>
-            <w:r>
-              <w:rPr>
-                <w:rFonts w:ascii="Arial" w:eastAsia="Arial" w:hAnsi="Arial" w:cs="Arial"/>
-                <w:sz w:val="24"/>
-                <w:szCs w:val="24"/>
-              </w:rPr>
-              <w:t>story</w:t>
-            </w:r>
-            <w:proofErr w:type="spellEnd"/>
+            <w:r>
+              <w:rPr>
+                <w:rFonts w:ascii="Arial" w:eastAsia="Arial" w:hAnsi="Arial" w:cs="Arial"/>
+                <w:sz w:val="24"/>
+                <w:szCs w:val="24"/>
+              </w:rPr>
+              <w:t>User story</w:t>
+            </w:r>
           </w:p>
         </w:tc>
         <w:tc>
@@ -3734,19 +3548,8 @@
                 <w:sz w:val="24"/>
                 <w:szCs w:val="24"/>
               </w:rPr>
-              <w:t xml:space="preserve">Definición de los requerimientos necesarios para realizar el despliegue de la aplicación en la plataforma </w:t>
-            </w:r>
-            <w:proofErr w:type="spellStart"/>
-            <w:r>
-              <w:rPr>
-                <w:rFonts w:ascii="Arial" w:eastAsia="Arial" w:hAnsi="Arial" w:cs="Arial"/>
-                <w:color w:val="000000"/>
-                <w:sz w:val="24"/>
-                <w:szCs w:val="24"/>
-              </w:rPr>
-              <w:t>PythonAnywhere</w:t>
-            </w:r>
-            <w:proofErr w:type="spellEnd"/>
+              <w:t>Definición de los requerimientos necesarios para realizar el despliegue de la aplicación en la plataforma PythonAnywhere</w:t>
+            </w:r>
           </w:p>
         </w:tc>
         <w:tc>
@@ -3886,19 +3689,8 @@
                 <w:sz w:val="24"/>
                 <w:szCs w:val="24"/>
               </w:rPr>
-              <w:t xml:space="preserve"> </w:t>
-            </w:r>
-            <w:proofErr w:type="spellStart"/>
-            <w:r>
-              <w:rPr>
-                <w:rFonts w:ascii="Arial" w:eastAsia="Arial" w:hAnsi="Arial" w:cs="Arial"/>
-                <w:color w:val="000000"/>
-                <w:sz w:val="24"/>
-                <w:szCs w:val="24"/>
-              </w:rPr>
-              <w:t>PythonAnywhere</w:t>
-            </w:r>
-            <w:proofErr w:type="spellEnd"/>
+              <w:t xml:space="preserve"> PythonAnywhere</w:t>
+            </w:r>
           </w:p>
         </w:tc>
         <w:tc>
@@ -3988,29 +3780,7 @@
           <w:szCs w:val="40"/>
           <w:lang w:val="en-US"/>
         </w:rPr>
-        <w:t xml:space="preserve">Link </w:t>
-      </w:r>
-      <w:proofErr w:type="spellStart"/>
-      <w:r>
-        <w:rPr>
-          <w:rFonts w:ascii="Arial" w:eastAsia="Arial" w:hAnsi="Arial" w:cs="Arial"/>
-          <w:b/>
-          <w:sz w:val="40"/>
-          <w:szCs w:val="40"/>
-          <w:lang w:val="en-US"/>
-        </w:rPr>
-        <w:t>repositorio</w:t>
-      </w:r>
-      <w:proofErr w:type="spellEnd"/>
-      <w:r>
-        <w:rPr>
-          <w:rFonts w:ascii="Arial" w:eastAsia="Arial" w:hAnsi="Arial" w:cs="Arial"/>
-          <w:b/>
-          <w:sz w:val="40"/>
-          <w:szCs w:val="40"/>
-          <w:lang w:val="en-US"/>
-        </w:rPr>
-        <w:t xml:space="preserve"> de</w:t>
+        <w:t>Link repositorio de</w:t>
       </w:r>
       <w:r>
         <w:rPr>
@@ -4460,27 +4230,7 @@
           <w:sz w:val="24"/>
           <w:szCs w:val="24"/>
         </w:rPr>
-        <w:t xml:space="preserve">La aplicación en su pantalla principal tiene 3 opciones, estas son el registro, el inicio de sesión y la recuperación de contraseña, y se puede desplazar entre ellas. La pantalla de recuperación de </w:t>
-      </w:r>
-      <w:proofErr w:type="gramStart"/>
-      <w:r>
-        <w:rPr>
-          <w:rFonts w:ascii="Arial" w:eastAsia="Arial" w:hAnsi="Arial" w:cs="Arial"/>
-          <w:bCs/>
-          <w:sz w:val="24"/>
-          <w:szCs w:val="24"/>
-        </w:rPr>
-        <w:t>contraseña,</w:t>
-      </w:r>
-      <w:proofErr w:type="gramEnd"/>
-      <w:r>
-        <w:rPr>
-          <w:rFonts w:ascii="Arial" w:eastAsia="Arial" w:hAnsi="Arial" w:cs="Arial"/>
-          <w:bCs/>
-          <w:sz w:val="24"/>
-          <w:szCs w:val="24"/>
-        </w:rPr>
-        <w:t xml:space="preserve"> dará paso a la pantalla de cambio de contraseña al acceder a ella mediante el enlace enviado. </w:t>
+        <w:t xml:space="preserve">La aplicación en su pantalla principal tiene 3 opciones, estas son el registro, el inicio de sesión y la recuperación de contraseña, y se puede desplazar entre ellas. La pantalla de recuperación de contraseña, dará paso a la pantalla de cambio de contraseña al acceder a ella mediante el enlace enviado. </w:t>
       </w:r>
       <w:r>
         <w:rPr>
@@ -5456,27 +5206,7 @@
           <w:szCs w:val="40"/>
         </w:rPr>
         <w:lastRenderedPageBreak/>
-        <w:t>Métodos controladores del Back-</w:t>
-      </w:r>
-      <w:proofErr w:type="spellStart"/>
-      <w:r>
-        <w:rPr>
-          <w:rFonts w:ascii="Arial" w:eastAsia="Arial" w:hAnsi="Arial" w:cs="Arial"/>
-          <w:b/>
-          <w:sz w:val="40"/>
-          <w:szCs w:val="40"/>
-        </w:rPr>
-        <w:t>End</w:t>
-      </w:r>
-      <w:proofErr w:type="spellEnd"/>
-      <w:r>
-        <w:rPr>
-          <w:rFonts w:ascii="Arial" w:eastAsia="Arial" w:hAnsi="Arial" w:cs="Arial"/>
-          <w:b/>
-          <w:sz w:val="40"/>
-          <w:szCs w:val="40"/>
-        </w:rPr>
-        <w:t xml:space="preserve"> </w:t>
+        <w:t xml:space="preserve">Métodos controladores del Back-End </w:t>
       </w:r>
       <w:r>
         <w:rPr>
@@ -5544,36 +5274,14 @@
         </w:rPr>
         <w:t xml:space="preserve">Nombre método </w:t>
       </w:r>
-      <w:proofErr w:type="spellStart"/>
-      <w:proofErr w:type="gramStart"/>
-      <w:r>
-        <w:rPr>
-          <w:rFonts w:ascii="Arial" w:eastAsia="Arial" w:hAnsi="Arial" w:cs="Arial"/>
-          <w:color w:val="000000"/>
-          <w:sz w:val="24"/>
-          <w:szCs w:val="24"/>
-        </w:rPr>
-        <w:t>activate</w:t>
-      </w:r>
-      <w:proofErr w:type="spellEnd"/>
-      <w:r>
-        <w:rPr>
-          <w:rFonts w:ascii="Arial" w:eastAsia="Arial" w:hAnsi="Arial" w:cs="Arial"/>
-          <w:color w:val="000000"/>
-          <w:sz w:val="24"/>
-          <w:szCs w:val="24"/>
-        </w:rPr>
-        <w:t>(</w:t>
-      </w:r>
-      <w:proofErr w:type="gramEnd"/>
-      <w:r>
-        <w:rPr>
-          <w:rFonts w:ascii="Arial" w:eastAsia="Arial" w:hAnsi="Arial" w:cs="Arial"/>
-          <w:color w:val="000000"/>
-          <w:sz w:val="24"/>
-          <w:szCs w:val="24"/>
-        </w:rPr>
-        <w:t>)</w:t>
+      <w:r>
+        <w:rPr>
+          <w:rFonts w:ascii="Arial" w:eastAsia="Arial" w:hAnsi="Arial" w:cs="Arial"/>
+          <w:color w:val="000000"/>
+          <w:sz w:val="24"/>
+          <w:szCs w:val="24"/>
+        </w:rPr>
+        <w:t>activate()</w:t>
       </w:r>
     </w:p>
     <w:p>
@@ -5607,19 +5315,8 @@
           <w:sz w:val="24"/>
           <w:szCs w:val="24"/>
         </w:rPr>
-        <w:t>/</w:t>
-      </w:r>
-      <w:proofErr w:type="spellStart"/>
-      <w:r>
-        <w:rPr>
-          <w:rFonts w:ascii="Arial" w:eastAsia="Arial" w:hAnsi="Arial" w:cs="Arial"/>
-          <w:color w:val="000000"/>
-          <w:sz w:val="24"/>
-          <w:szCs w:val="24"/>
-        </w:rPr>
-        <w:t>activate</w:t>
-      </w:r>
-      <w:proofErr w:type="spellEnd"/>
+        <w:t>/activate</w:t>
+      </w:r>
     </w:p>
     <w:p>
       <w:pPr>
@@ -5735,56 +5432,16 @@
           <w:sz w:val="24"/>
           <w:szCs w:val="24"/>
         </w:rPr>
-        <w:t xml:space="preserve">en la sesión para mostrar el </w:t>
-      </w:r>
-      <w:proofErr w:type="spellStart"/>
-      <w:r>
-        <w:rPr>
-          <w:rFonts w:ascii="Arial" w:eastAsia="Arial" w:hAnsi="Arial" w:cs="Arial"/>
-          <w:i/>
-          <w:sz w:val="24"/>
-          <w:szCs w:val="24"/>
-        </w:rPr>
-        <w:t>inbox</w:t>
-      </w:r>
-      <w:proofErr w:type="spellEnd"/>
-      <w:r>
-        <w:rPr>
-          <w:rFonts w:ascii="Arial" w:eastAsia="Arial" w:hAnsi="Arial" w:cs="Arial"/>
-          <w:i/>
-          <w:sz w:val="24"/>
-          <w:szCs w:val="24"/>
-        </w:rPr>
-        <w:t xml:space="preserve"> </w:t>
-      </w:r>
-      <w:r>
-        <w:rPr>
-          <w:rFonts w:ascii="Arial" w:eastAsia="Arial" w:hAnsi="Arial" w:cs="Arial"/>
-          <w:i/>
-          <w:sz w:val="24"/>
-          <w:szCs w:val="24"/>
-        </w:rPr>
-        <w:t xml:space="preserve">del </w:t>
-      </w:r>
-      <w:proofErr w:type="spellStart"/>
-      <w:r>
-        <w:rPr>
-          <w:rFonts w:ascii="Arial" w:eastAsia="Arial" w:hAnsi="Arial" w:cs="Arial"/>
-          <w:i/>
-          <w:sz w:val="24"/>
-          <w:szCs w:val="24"/>
-        </w:rPr>
-        <w:t>user</w:t>
-      </w:r>
-      <w:proofErr w:type="spellEnd"/>
-      <w:r>
-        <w:rPr>
-          <w:rFonts w:ascii="Arial" w:eastAsia="Arial" w:hAnsi="Arial" w:cs="Arial"/>
-          <w:i/>
-          <w:sz w:val="24"/>
-          <w:szCs w:val="24"/>
-        </w:rPr>
-        <w:t xml:space="preserve"> </w:t>
+        <w:t xml:space="preserve">en la sesión para mostrar el inbox </w:t>
+      </w:r>
+      <w:r>
+        <w:rPr>
+          <w:rFonts w:ascii="Arial" w:eastAsia="Arial" w:hAnsi="Arial" w:cs="Arial"/>
+          <w:i/>
+          <w:sz w:val="24"/>
+          <w:szCs w:val="24"/>
+        </w:rPr>
+        <w:t xml:space="preserve">del user </w:t>
       </w:r>
       <w:r>
         <w:rPr>
@@ -5829,56 +5486,16 @@
           <w:sz w:val="24"/>
           <w:szCs w:val="24"/>
         </w:rPr>
-        <w:t xml:space="preserve">si el </w:t>
-      </w:r>
-      <w:proofErr w:type="gramStart"/>
-      <w:r>
-        <w:rPr>
-          <w:rFonts w:ascii="Arial" w:eastAsia="Arial" w:hAnsi="Arial" w:cs="Arial"/>
-          <w:i/>
-          <w:sz w:val="24"/>
-          <w:szCs w:val="24"/>
-        </w:rPr>
-        <w:t>link</w:t>
-      </w:r>
-      <w:proofErr w:type="gramEnd"/>
-      <w:r>
-        <w:rPr>
-          <w:rFonts w:ascii="Arial" w:eastAsia="Arial" w:hAnsi="Arial" w:cs="Arial"/>
-          <w:i/>
-          <w:sz w:val="24"/>
-          <w:szCs w:val="24"/>
-        </w:rPr>
-        <w:t xml:space="preserve"> de activación </w:t>
-      </w:r>
-      <w:r>
-        <w:rPr>
-          <w:rFonts w:ascii="Arial" w:eastAsia="Arial" w:hAnsi="Arial" w:cs="Arial"/>
-          <w:i/>
-          <w:sz w:val="24"/>
-          <w:szCs w:val="24"/>
-        </w:rPr>
-        <w:t xml:space="preserve">tiene un número </w:t>
-      </w:r>
-      <w:proofErr w:type="spellStart"/>
-      <w:r>
-        <w:rPr>
-          <w:rFonts w:ascii="Arial" w:eastAsia="Arial" w:hAnsi="Arial" w:cs="Arial"/>
-          <w:i/>
-          <w:sz w:val="24"/>
-          <w:szCs w:val="24"/>
-        </w:rPr>
-        <w:t>challenge</w:t>
-      </w:r>
-      <w:proofErr w:type="spellEnd"/>
-      <w:r>
-        <w:rPr>
-          <w:rFonts w:ascii="Arial" w:eastAsia="Arial" w:hAnsi="Arial" w:cs="Arial"/>
-          <w:i/>
-          <w:sz w:val="24"/>
-          <w:szCs w:val="24"/>
-        </w:rPr>
-        <w:t xml:space="preserve"> y si el usuario </w:t>
+        <w:t xml:space="preserve">si el link de activación </w:t>
+      </w:r>
+      <w:r>
+        <w:rPr>
+          <w:rFonts w:ascii="Arial" w:eastAsia="Arial" w:hAnsi="Arial" w:cs="Arial"/>
+          <w:i/>
+          <w:sz w:val="24"/>
+          <w:szCs w:val="24"/>
+        </w:rPr>
+        <w:t xml:space="preserve">tiene un número challenge y si el usuario </w:t>
       </w:r>
       <w:r>
         <w:rPr>
@@ -5896,17 +5513,7 @@
           <w:sz w:val="24"/>
           <w:szCs w:val="24"/>
         </w:rPr>
-        <w:t xml:space="preserve">los datos temporales de </w:t>
-      </w:r>
-      <w:proofErr w:type="spellStart"/>
-      <w:r>
-        <w:rPr>
-          <w:rFonts w:ascii="Arial" w:eastAsia="Arial" w:hAnsi="Arial" w:cs="Arial"/>
-          <w:i/>
-          <w:sz w:val="24"/>
-          <w:szCs w:val="24"/>
-        </w:rPr>
-        <w:t>activa</w:t>
+        <w:t>los datos temporales de activa</w:t>
       </w:r>
       <w:r>
         <w:rPr>
@@ -5924,17 +5531,7 @@
           <w:sz w:val="24"/>
           <w:szCs w:val="24"/>
         </w:rPr>
-        <w:t>ionlink</w:t>
-      </w:r>
-      <w:proofErr w:type="spellEnd"/>
-      <w:r>
-        <w:rPr>
-          <w:rFonts w:ascii="Arial" w:eastAsia="Arial" w:hAnsi="Arial" w:cs="Arial"/>
-          <w:i/>
-          <w:sz w:val="24"/>
-          <w:szCs w:val="24"/>
-        </w:rPr>
-        <w:t xml:space="preserve">. </w:t>
+        <w:t xml:space="preserve">ionlink. </w:t>
       </w:r>
       <w:r>
         <w:rPr>
@@ -5952,27 +5549,7 @@
           <w:sz w:val="24"/>
           <w:szCs w:val="24"/>
         </w:rPr>
-        <w:t xml:space="preserve">redirige a página de </w:t>
-      </w:r>
-      <w:proofErr w:type="spellStart"/>
-      <w:r>
-        <w:rPr>
-          <w:rFonts w:ascii="Arial" w:eastAsia="Arial" w:hAnsi="Arial" w:cs="Arial"/>
-          <w:i/>
-          <w:sz w:val="24"/>
-          <w:szCs w:val="24"/>
-        </w:rPr>
-        <w:t>login</w:t>
-      </w:r>
-      <w:proofErr w:type="spellEnd"/>
-      <w:r>
-        <w:rPr>
-          <w:rFonts w:ascii="Arial" w:eastAsia="Arial" w:hAnsi="Arial" w:cs="Arial"/>
-          <w:i/>
-          <w:sz w:val="24"/>
-          <w:szCs w:val="24"/>
-        </w:rPr>
-        <w:t>.</w:t>
+        <w:t>redirige a página de login.</w:t>
       </w:r>
     </w:p>
     <w:p>
@@ -6012,36 +5589,14 @@
         </w:rPr>
         <w:t xml:space="preserve">Nombre método </w:t>
       </w:r>
-      <w:proofErr w:type="spellStart"/>
-      <w:proofErr w:type="gramStart"/>
-      <w:r>
-        <w:rPr>
-          <w:rFonts w:ascii="Arial" w:eastAsia="Arial" w:hAnsi="Arial" w:cs="Arial"/>
-          <w:color w:val="000000"/>
-          <w:sz w:val="24"/>
-          <w:szCs w:val="24"/>
-        </w:rPr>
-        <w:t>register</w:t>
-      </w:r>
-      <w:proofErr w:type="spellEnd"/>
-      <w:r>
-        <w:rPr>
-          <w:rFonts w:ascii="Arial" w:eastAsia="Arial" w:hAnsi="Arial" w:cs="Arial"/>
-          <w:color w:val="000000"/>
-          <w:sz w:val="24"/>
-          <w:szCs w:val="24"/>
-        </w:rPr>
-        <w:t>(</w:t>
-      </w:r>
-      <w:proofErr w:type="gramEnd"/>
-      <w:r>
-        <w:rPr>
-          <w:rFonts w:ascii="Arial" w:eastAsia="Arial" w:hAnsi="Arial" w:cs="Arial"/>
-          <w:color w:val="000000"/>
-          <w:sz w:val="24"/>
-          <w:szCs w:val="24"/>
-        </w:rPr>
-        <w:t>)</w:t>
+      <w:r>
+        <w:rPr>
+          <w:rFonts w:ascii="Arial" w:eastAsia="Arial" w:hAnsi="Arial" w:cs="Arial"/>
+          <w:color w:val="000000"/>
+          <w:sz w:val="24"/>
+          <w:szCs w:val="24"/>
+        </w:rPr>
+        <w:t>register()</w:t>
       </w:r>
     </w:p>
     <w:p>
@@ -6075,19 +5630,8 @@
           <w:sz w:val="24"/>
           <w:szCs w:val="24"/>
         </w:rPr>
-        <w:t>/</w:t>
-      </w:r>
-      <w:proofErr w:type="spellStart"/>
-      <w:r>
-        <w:rPr>
-          <w:rFonts w:ascii="Arial" w:eastAsia="Arial" w:hAnsi="Arial" w:cs="Arial"/>
-          <w:color w:val="000000"/>
-          <w:sz w:val="24"/>
-          <w:szCs w:val="24"/>
-        </w:rPr>
-        <w:t>register</w:t>
-      </w:r>
-      <w:proofErr w:type="spellEnd"/>
+        <w:t>/register</w:t>
+      </w:r>
     </w:p>
     <w:p>
       <w:pPr>
@@ -6231,29 +5775,7 @@
           <w:sz w:val="24"/>
           <w:szCs w:val="24"/>
         </w:rPr>
-        <w:t xml:space="preserve">envían mensajes </w:t>
-      </w:r>
-      <w:proofErr w:type="gramStart"/>
-      <w:r>
-        <w:rPr>
-          <w:rFonts w:ascii="Arial" w:eastAsia="Arial" w:hAnsi="Arial" w:cs="Arial"/>
-          <w:i/>
-          <w:color w:val="000000"/>
-          <w:sz w:val="24"/>
-          <w:szCs w:val="24"/>
-        </w:rPr>
-        <w:t>flash</w:t>
-      </w:r>
-      <w:proofErr w:type="gramEnd"/>
-      <w:r>
-        <w:rPr>
-          <w:rFonts w:ascii="Arial" w:eastAsia="Arial" w:hAnsi="Arial" w:cs="Arial"/>
-          <w:i/>
-          <w:color w:val="000000"/>
-          <w:sz w:val="24"/>
-          <w:szCs w:val="24"/>
-        </w:rPr>
-        <w:t xml:space="preserve"> error y redirigiendo nuevamente a la pagina de registro. Al estar correctos los datos, se </w:t>
+        <w:t xml:space="preserve">envían mensajes flash error y redirigiendo nuevamente a la pagina de registro. Al estar correctos los datos, se </w:t>
       </w:r>
       <w:r>
         <w:rPr>
@@ -6313,36 +5835,14 @@
         </w:rPr>
         <w:t xml:space="preserve">Nombre método </w:t>
       </w:r>
-      <w:proofErr w:type="spellStart"/>
-      <w:proofErr w:type="gramStart"/>
-      <w:r>
-        <w:rPr>
-          <w:rFonts w:ascii="Arial" w:eastAsia="Arial" w:hAnsi="Arial" w:cs="Arial"/>
-          <w:color w:val="000000"/>
-          <w:sz w:val="24"/>
-          <w:szCs w:val="24"/>
-        </w:rPr>
-        <w:t>confirm</w:t>
-      </w:r>
-      <w:proofErr w:type="spellEnd"/>
-      <w:r>
-        <w:rPr>
-          <w:rFonts w:ascii="Arial" w:eastAsia="Arial" w:hAnsi="Arial" w:cs="Arial"/>
-          <w:color w:val="000000"/>
-          <w:sz w:val="24"/>
-          <w:szCs w:val="24"/>
-        </w:rPr>
-        <w:t>(</w:t>
-      </w:r>
-      <w:proofErr w:type="gramEnd"/>
-      <w:r>
-        <w:rPr>
-          <w:rFonts w:ascii="Arial" w:eastAsia="Arial" w:hAnsi="Arial" w:cs="Arial"/>
-          <w:color w:val="000000"/>
-          <w:sz w:val="24"/>
-          <w:szCs w:val="24"/>
-        </w:rPr>
-        <w:t>)</w:t>
+      <w:r>
+        <w:rPr>
+          <w:rFonts w:ascii="Arial" w:eastAsia="Arial" w:hAnsi="Arial" w:cs="Arial"/>
+          <w:color w:val="000000"/>
+          <w:sz w:val="24"/>
+          <w:szCs w:val="24"/>
+        </w:rPr>
+        <w:t>confirm()</w:t>
       </w:r>
     </w:p>
     <w:p>
@@ -6376,19 +5876,8 @@
           <w:sz w:val="24"/>
           <w:szCs w:val="24"/>
         </w:rPr>
-        <w:t>/</w:t>
-      </w:r>
-      <w:proofErr w:type="spellStart"/>
-      <w:r>
-        <w:rPr>
-          <w:rFonts w:ascii="Arial" w:eastAsia="Arial" w:hAnsi="Arial" w:cs="Arial"/>
-          <w:color w:val="000000"/>
-          <w:sz w:val="24"/>
-          <w:szCs w:val="24"/>
-        </w:rPr>
-        <w:t>confirm</w:t>
-      </w:r>
-      <w:proofErr w:type="spellEnd"/>
+        <w:t>/confirm</w:t>
+      </w:r>
     </w:p>
     <w:p>
       <w:pPr>
@@ -6470,29 +5959,7 @@
           <w:sz w:val="24"/>
           <w:szCs w:val="24"/>
         </w:rPr>
-        <w:t xml:space="preserve">El método permite al usuario cambiar la contraseña después que ha invocado los métodos </w:t>
-      </w:r>
-      <w:proofErr w:type="spellStart"/>
-      <w:r>
-        <w:rPr>
-          <w:rFonts w:ascii="Arial" w:eastAsia="Arial" w:hAnsi="Arial" w:cs="Arial"/>
-          <w:i/>
-          <w:color w:val="000000"/>
-          <w:sz w:val="24"/>
-          <w:szCs w:val="24"/>
-        </w:rPr>
-        <w:t>change</w:t>
-      </w:r>
-      <w:proofErr w:type="spellEnd"/>
-      <w:r>
-        <w:rPr>
-          <w:rFonts w:ascii="Arial" w:eastAsia="Arial" w:hAnsi="Arial" w:cs="Arial"/>
-          <w:i/>
-          <w:color w:val="000000"/>
-          <w:sz w:val="24"/>
-          <w:szCs w:val="24"/>
-        </w:rPr>
-        <w:t xml:space="preserve"> </w:t>
+        <w:t xml:space="preserve">El método permite al usuario cambiar la contraseña después que ha invocado los métodos change </w:t>
       </w:r>
       <w:r>
         <w:rPr>
@@ -6512,61 +5979,17 @@
           <w:sz w:val="24"/>
           <w:szCs w:val="24"/>
         </w:rPr>
-        <w:t xml:space="preserve"> ingresado al </w:t>
-      </w:r>
-      <w:proofErr w:type="gramStart"/>
-      <w:r>
-        <w:rPr>
-          <w:rFonts w:ascii="Arial" w:eastAsia="Arial" w:hAnsi="Arial" w:cs="Arial"/>
-          <w:i/>
-          <w:color w:val="000000"/>
-          <w:sz w:val="24"/>
-          <w:szCs w:val="24"/>
-        </w:rPr>
-        <w:t>link</w:t>
-      </w:r>
-      <w:proofErr w:type="gramEnd"/>
-      <w:r>
-        <w:rPr>
-          <w:rFonts w:ascii="Arial" w:eastAsia="Arial" w:hAnsi="Arial" w:cs="Arial"/>
-          <w:i/>
-          <w:color w:val="000000"/>
-          <w:sz w:val="24"/>
-          <w:szCs w:val="24"/>
-        </w:rPr>
-        <w:t xml:space="preserve"> de cambio de contraseña. </w:t>
-      </w:r>
-      <w:r>
-        <w:rPr>
-          <w:rFonts w:ascii="Arial" w:eastAsia="Arial" w:hAnsi="Arial" w:cs="Arial"/>
-          <w:i/>
-          <w:color w:val="000000"/>
-          <w:sz w:val="24"/>
-          <w:szCs w:val="24"/>
-        </w:rPr>
-        <w:t xml:space="preserve">Por medio de la verificación del id asociado a la tabla </w:t>
-      </w:r>
-      <w:proofErr w:type="spellStart"/>
-      <w:r>
-        <w:rPr>
-          <w:rFonts w:ascii="Arial" w:eastAsia="Arial" w:hAnsi="Arial" w:cs="Arial"/>
-          <w:i/>
-          <w:color w:val="000000"/>
-          <w:sz w:val="24"/>
-          <w:szCs w:val="24"/>
-        </w:rPr>
-        <w:t>user</w:t>
-      </w:r>
-      <w:proofErr w:type="spellEnd"/>
-      <w:r>
-        <w:rPr>
-          <w:rFonts w:ascii="Arial" w:eastAsia="Arial" w:hAnsi="Arial" w:cs="Arial"/>
-          <w:i/>
-          <w:color w:val="000000"/>
-          <w:sz w:val="24"/>
-          <w:szCs w:val="24"/>
-        </w:rPr>
-        <w:t>, se verifica que exista un número de cambio de contraseña y estado activo, si es correcto e</w:t>
+        <w:t xml:space="preserve"> ingresado al link de cambio de contraseña. </w:t>
+      </w:r>
+      <w:r>
+        <w:rPr>
+          <w:rFonts w:ascii="Arial" w:eastAsia="Arial" w:hAnsi="Arial" w:cs="Arial"/>
+          <w:i/>
+          <w:color w:val="000000"/>
+          <w:sz w:val="24"/>
+          <w:szCs w:val="24"/>
+        </w:rPr>
+        <w:t>Por medio de la verificación del id asociado a la tabla user, se verifica que exista un número de cambio de contraseña y estado activo, si es correcto e</w:t>
       </w:r>
       <w:r>
         <w:rPr>
@@ -6636,73 +6059,7 @@
           <w:sz w:val="24"/>
           <w:szCs w:val="24"/>
         </w:rPr>
-        <w:t xml:space="preserve">cambia el estado del registro </w:t>
-      </w:r>
-      <w:proofErr w:type="spellStart"/>
-      <w:r>
-        <w:rPr>
-          <w:rFonts w:ascii="Arial" w:eastAsia="Arial" w:hAnsi="Arial" w:cs="Arial"/>
-          <w:i/>
-          <w:color w:val="000000"/>
-          <w:sz w:val="24"/>
-          <w:szCs w:val="24"/>
-        </w:rPr>
-        <w:t>forgotlink</w:t>
-      </w:r>
-      <w:proofErr w:type="spellEnd"/>
-      <w:r>
-        <w:rPr>
-          <w:rFonts w:ascii="Arial" w:eastAsia="Arial" w:hAnsi="Arial" w:cs="Arial"/>
-          <w:i/>
-          <w:color w:val="000000"/>
-          <w:sz w:val="24"/>
-          <w:szCs w:val="24"/>
-        </w:rPr>
-        <w:t xml:space="preserve"> a inactivo según el id del usuario y se actualiza la contraseña en la tabla </w:t>
-      </w:r>
-      <w:proofErr w:type="spellStart"/>
-      <w:r>
-        <w:rPr>
-          <w:rFonts w:ascii="Arial" w:eastAsia="Arial" w:hAnsi="Arial" w:cs="Arial"/>
-          <w:i/>
-          <w:color w:val="000000"/>
-          <w:sz w:val="24"/>
-          <w:szCs w:val="24"/>
-        </w:rPr>
-        <w:t>user</w:t>
-      </w:r>
-      <w:proofErr w:type="spellEnd"/>
-      <w:r>
-        <w:rPr>
-          <w:rFonts w:ascii="Arial" w:eastAsia="Arial" w:hAnsi="Arial" w:cs="Arial"/>
-          <w:i/>
-          <w:color w:val="000000"/>
-          <w:sz w:val="24"/>
-          <w:szCs w:val="24"/>
-        </w:rPr>
-        <w:t xml:space="preserve"> con encriptada por medio de un hash y una semilla </w:t>
-      </w:r>
-      <w:proofErr w:type="spellStart"/>
-      <w:r>
-        <w:rPr>
-          <w:rFonts w:ascii="Arial" w:eastAsia="Arial" w:hAnsi="Arial" w:cs="Arial"/>
-          <w:i/>
-          <w:color w:val="000000"/>
-          <w:sz w:val="24"/>
-          <w:szCs w:val="24"/>
-        </w:rPr>
-        <w:t>salt</w:t>
-      </w:r>
-      <w:proofErr w:type="spellEnd"/>
-      <w:r>
-        <w:rPr>
-          <w:rFonts w:ascii="Arial" w:eastAsia="Arial" w:hAnsi="Arial" w:cs="Arial"/>
-          <w:i/>
-          <w:color w:val="000000"/>
-          <w:sz w:val="24"/>
-          <w:szCs w:val="24"/>
-        </w:rPr>
-        <w:t>.</w:t>
+        <w:t>cambia el estado del registro forgotlink a inactivo según el id del usuario y se actualiza la contraseña en la tabla user con encriptada por medio de un hash y una semilla salt.</w:t>
       </w:r>
     </w:p>
     <w:p>
@@ -6730,25 +6087,14 @@
         <w:lastRenderedPageBreak/>
         <w:t xml:space="preserve">Nombre método </w:t>
       </w:r>
-      <w:proofErr w:type="spellStart"/>
-      <w:r>
-        <w:rPr>
-          <w:rFonts w:ascii="Arial" w:eastAsia="Arial" w:hAnsi="Arial" w:cs="Arial"/>
-          <w:color w:val="000000"/>
-          <w:sz w:val="24"/>
-          <w:szCs w:val="24"/>
-        </w:rPr>
-        <w:t>change</w:t>
-      </w:r>
-      <w:proofErr w:type="spellEnd"/>
-      <w:r>
-        <w:rPr>
-          <w:rFonts w:ascii="Arial" w:eastAsia="Arial" w:hAnsi="Arial" w:cs="Arial"/>
-          <w:color w:val="000000"/>
-          <w:sz w:val="24"/>
-          <w:szCs w:val="24"/>
-        </w:rPr>
-        <w:t xml:space="preserve"> </w:t>
+      <w:r>
+        <w:rPr>
+          <w:rFonts w:ascii="Arial" w:eastAsia="Arial" w:hAnsi="Arial" w:cs="Arial"/>
+          <w:color w:val="000000"/>
+          <w:sz w:val="24"/>
+          <w:szCs w:val="24"/>
+        </w:rPr>
+        <w:t xml:space="preserve">change </w:t>
       </w:r>
       <w:r>
         <w:rPr>
@@ -6796,7 +6142,6 @@
       <w:r>
         <w:t xml:space="preserve"> </w:t>
       </w:r>
-      <w:proofErr w:type="spellStart"/>
       <w:r>
         <w:rPr>
           <w:rFonts w:ascii="Arial" w:eastAsia="Arial" w:hAnsi="Arial" w:cs="Arial"/>
@@ -6806,7 +6151,6 @@
         </w:rPr>
         <w:t>change</w:t>
       </w:r>
-      <w:proofErr w:type="spellEnd"/>
     </w:p>
     <w:p>
       <w:pPr>
@@ -6916,29 +6260,7 @@
           <w:sz w:val="24"/>
           <w:szCs w:val="24"/>
         </w:rPr>
-        <w:t xml:space="preserve">confirma si existe un registro activo de </w:t>
-      </w:r>
-      <w:proofErr w:type="spellStart"/>
-      <w:r>
-        <w:rPr>
-          <w:rFonts w:ascii="Arial" w:eastAsia="Arial" w:hAnsi="Arial" w:cs="Arial"/>
-          <w:i/>
-          <w:color w:val="000000"/>
-          <w:sz w:val="24"/>
-          <w:szCs w:val="24"/>
-        </w:rPr>
-        <w:t>forgotlink</w:t>
-      </w:r>
-      <w:proofErr w:type="spellEnd"/>
-      <w:r>
-        <w:rPr>
-          <w:rFonts w:ascii="Arial" w:eastAsia="Arial" w:hAnsi="Arial" w:cs="Arial"/>
-          <w:i/>
-          <w:color w:val="000000"/>
-          <w:sz w:val="24"/>
-          <w:szCs w:val="24"/>
-        </w:rPr>
-        <w:t xml:space="preserve"> para el usuario según el id de solicitud, </w:t>
+        <w:t xml:space="preserve">confirma si existe un registro activo de forgotlink para el usuario según el id de solicitud, </w:t>
       </w:r>
       <w:r>
         <w:rPr>
@@ -6958,29 +6280,7 @@
           <w:sz w:val="24"/>
           <w:szCs w:val="24"/>
         </w:rPr>
-        <w:t xml:space="preserve">la </w:t>
-      </w:r>
-      <w:proofErr w:type="spellStart"/>
-      <w:r>
-        <w:rPr>
-          <w:rFonts w:ascii="Arial" w:eastAsia="Arial" w:hAnsi="Arial" w:cs="Arial"/>
-          <w:i/>
-          <w:color w:val="000000"/>
-          <w:sz w:val="24"/>
-          <w:szCs w:val="24"/>
-        </w:rPr>
-        <w:t>pagína</w:t>
-      </w:r>
-      <w:proofErr w:type="spellEnd"/>
-      <w:r>
-        <w:rPr>
-          <w:rFonts w:ascii="Arial" w:eastAsia="Arial" w:hAnsi="Arial" w:cs="Arial"/>
-          <w:i/>
-          <w:color w:val="000000"/>
-          <w:sz w:val="24"/>
-          <w:szCs w:val="24"/>
-        </w:rPr>
-        <w:t xml:space="preserve"> change.html</w:t>
+        <w:t>la pagína change.html</w:t>
       </w:r>
       <w:r>
         <w:rPr>
@@ -7028,19 +6328,8 @@
           <w:sz w:val="24"/>
           <w:szCs w:val="24"/>
         </w:rPr>
-        <w:t xml:space="preserve">Nombre método </w:t>
-      </w:r>
-      <w:proofErr w:type="spellStart"/>
-      <w:r>
-        <w:rPr>
-          <w:rFonts w:ascii="Arial" w:eastAsia="Arial" w:hAnsi="Arial" w:cs="Arial"/>
-          <w:color w:val="000000"/>
-          <w:sz w:val="24"/>
-          <w:szCs w:val="24"/>
-        </w:rPr>
-        <w:t>forgot</w:t>
-      </w:r>
-      <w:proofErr w:type="spellEnd"/>
+        <w:t>Nombre método forgot</w:t>
+      </w:r>
       <w:r>
         <w:rPr>
           <w:rFonts w:ascii="Arial" w:eastAsia="Arial" w:hAnsi="Arial" w:cs="Arial"/>
@@ -7096,7 +6385,6 @@
       <w:r>
         <w:t xml:space="preserve"> </w:t>
       </w:r>
-      <w:proofErr w:type="spellStart"/>
       <w:r>
         <w:rPr>
           <w:rFonts w:ascii="Arial" w:eastAsia="Arial" w:hAnsi="Arial" w:cs="Arial"/>
@@ -7106,7 +6394,6 @@
         </w:rPr>
         <w:t>forgot</w:t>
       </w:r>
-      <w:proofErr w:type="spellEnd"/>
     </w:p>
     <w:p>
       <w:pPr>
@@ -7206,29 +6493,7 @@
           <w:sz w:val="24"/>
           <w:szCs w:val="24"/>
         </w:rPr>
-        <w:t xml:space="preserve">El método </w:t>
-      </w:r>
-      <w:proofErr w:type="spellStart"/>
-      <w:r>
-        <w:rPr>
-          <w:rFonts w:ascii="Arial" w:eastAsia="Arial" w:hAnsi="Arial" w:cs="Arial"/>
-          <w:i/>
-          <w:color w:val="000000"/>
-          <w:sz w:val="24"/>
-          <w:szCs w:val="24"/>
-        </w:rPr>
-        <w:t>forgot</w:t>
-      </w:r>
-      <w:proofErr w:type="spellEnd"/>
-      <w:r>
-        <w:rPr>
-          <w:rFonts w:ascii="Arial" w:eastAsia="Arial" w:hAnsi="Arial" w:cs="Arial"/>
-          <w:i/>
-          <w:color w:val="000000"/>
-          <w:sz w:val="24"/>
-          <w:szCs w:val="24"/>
-        </w:rPr>
-        <w:t xml:space="preserve"> permite crear </w:t>
+        <w:t xml:space="preserve">El método forgot permite crear </w:t>
       </w:r>
       <w:r>
         <w:rPr>
@@ -7248,29 +6513,7 @@
           <w:sz w:val="24"/>
           <w:szCs w:val="24"/>
         </w:rPr>
-        <w:t xml:space="preserve">a entrada en la tabla </w:t>
-      </w:r>
-      <w:proofErr w:type="spellStart"/>
-      <w:r>
-        <w:rPr>
-          <w:rFonts w:ascii="Arial" w:eastAsia="Arial" w:hAnsi="Arial" w:cs="Arial"/>
-          <w:i/>
-          <w:color w:val="000000"/>
-          <w:sz w:val="24"/>
-          <w:szCs w:val="24"/>
-        </w:rPr>
-        <w:t>forgotlink</w:t>
-      </w:r>
-      <w:proofErr w:type="spellEnd"/>
-      <w:r>
-        <w:rPr>
-          <w:rFonts w:ascii="Arial" w:eastAsia="Arial" w:hAnsi="Arial" w:cs="Arial"/>
-          <w:i/>
-          <w:color w:val="000000"/>
-          <w:sz w:val="24"/>
-          <w:szCs w:val="24"/>
-        </w:rPr>
-        <w:t xml:space="preserve"> si el usuario invoca </w:t>
+        <w:t xml:space="preserve">a entrada en la tabla forgotlink si el usuario invoca </w:t>
       </w:r>
       <w:r>
         <w:rPr>
@@ -7300,137 +6543,37 @@
           <w:sz w:val="24"/>
           <w:szCs w:val="24"/>
         </w:rPr>
-        <w:t xml:space="preserve">selecciona el registro del usuario asociado a ese email en la tabla </w:t>
-      </w:r>
-      <w:proofErr w:type="spellStart"/>
-      <w:r>
-        <w:rPr>
-          <w:rFonts w:ascii="Arial" w:eastAsia="Arial" w:hAnsi="Arial" w:cs="Arial"/>
-          <w:i/>
-          <w:color w:val="000000"/>
-          <w:sz w:val="24"/>
-          <w:szCs w:val="24"/>
-        </w:rPr>
-        <w:t>user</w:t>
-      </w:r>
-      <w:proofErr w:type="spellEnd"/>
-      <w:r>
-        <w:rPr>
-          <w:rFonts w:ascii="Arial" w:eastAsia="Arial" w:hAnsi="Arial" w:cs="Arial"/>
-          <w:i/>
-          <w:color w:val="000000"/>
-          <w:sz w:val="24"/>
-          <w:szCs w:val="24"/>
-        </w:rPr>
-        <w:t xml:space="preserve">. Luego </w:t>
-      </w:r>
-      <w:r>
-        <w:rPr>
-          <w:rFonts w:ascii="Arial" w:eastAsia="Arial" w:hAnsi="Arial" w:cs="Arial"/>
-          <w:i/>
-          <w:color w:val="000000"/>
-          <w:sz w:val="24"/>
-          <w:szCs w:val="24"/>
-        </w:rPr>
-        <w:t xml:space="preserve">genera un registro en la tabla </w:t>
-      </w:r>
-      <w:proofErr w:type="spellStart"/>
-      <w:r>
-        <w:rPr>
-          <w:rFonts w:ascii="Arial" w:eastAsia="Arial" w:hAnsi="Arial" w:cs="Arial"/>
-          <w:i/>
-          <w:color w:val="000000"/>
-          <w:sz w:val="24"/>
-          <w:szCs w:val="24"/>
-        </w:rPr>
-        <w:t>forgotlink</w:t>
-      </w:r>
-      <w:proofErr w:type="spellEnd"/>
-      <w:r>
-        <w:rPr>
-          <w:rFonts w:ascii="Arial" w:eastAsia="Arial" w:hAnsi="Arial" w:cs="Arial"/>
-          <w:i/>
-          <w:color w:val="000000"/>
-          <w:sz w:val="24"/>
-          <w:szCs w:val="24"/>
-        </w:rPr>
-        <w:t xml:space="preserve"> con el id del usuario, un número autogenerado</w:t>
-      </w:r>
-      <w:r>
-        <w:rPr>
-          <w:rFonts w:ascii="Arial" w:eastAsia="Arial" w:hAnsi="Arial" w:cs="Arial"/>
-          <w:i/>
-          <w:color w:val="000000"/>
-          <w:sz w:val="24"/>
-          <w:szCs w:val="24"/>
-        </w:rPr>
-        <w:t xml:space="preserve"> hexadecimal y con estado de activo. Luego llama la función </w:t>
-      </w:r>
-      <w:proofErr w:type="spellStart"/>
-      <w:r>
-        <w:rPr>
-          <w:rFonts w:ascii="Arial" w:eastAsia="Arial" w:hAnsi="Arial" w:cs="Arial"/>
-          <w:i/>
-          <w:color w:val="000000"/>
-          <w:sz w:val="24"/>
-          <w:szCs w:val="24"/>
-        </w:rPr>
-        <w:t>send_email</w:t>
-      </w:r>
-      <w:proofErr w:type="spellEnd"/>
-      <w:r>
-        <w:rPr>
-          <w:rFonts w:ascii="Arial" w:eastAsia="Arial" w:hAnsi="Arial" w:cs="Arial"/>
-          <w:i/>
-          <w:color w:val="000000"/>
-          <w:sz w:val="24"/>
-          <w:szCs w:val="24"/>
-        </w:rPr>
-        <w:t xml:space="preserve"> para enviar correo desde la cuenta principal de </w:t>
-      </w:r>
-      <w:proofErr w:type="spellStart"/>
-      <w:r>
-        <w:rPr>
-          <w:rFonts w:ascii="Arial" w:eastAsia="Arial" w:hAnsi="Arial" w:cs="Arial"/>
-          <w:i/>
-          <w:color w:val="000000"/>
-          <w:sz w:val="24"/>
-          <w:szCs w:val="24"/>
-        </w:rPr>
-        <w:t>credentials</w:t>
-      </w:r>
-      <w:proofErr w:type="spellEnd"/>
-      <w:r>
-        <w:rPr>
-          <w:rFonts w:ascii="Arial" w:eastAsia="Arial" w:hAnsi="Arial" w:cs="Arial"/>
-          <w:i/>
-          <w:color w:val="000000"/>
-          <w:sz w:val="24"/>
-          <w:szCs w:val="24"/>
-        </w:rPr>
-        <w:t xml:space="preserve"> al email del usuario con un </w:t>
-      </w:r>
-      <w:proofErr w:type="gramStart"/>
-      <w:r>
-        <w:rPr>
-          <w:rFonts w:ascii="Arial" w:eastAsia="Arial" w:hAnsi="Arial" w:cs="Arial"/>
-          <w:i/>
-          <w:color w:val="000000"/>
-          <w:sz w:val="24"/>
-          <w:szCs w:val="24"/>
-        </w:rPr>
-        <w:t>link</w:t>
-      </w:r>
-      <w:proofErr w:type="gramEnd"/>
-      <w:r>
-        <w:rPr>
-          <w:rFonts w:ascii="Arial" w:eastAsia="Arial" w:hAnsi="Arial" w:cs="Arial"/>
-          <w:i/>
-          <w:color w:val="000000"/>
-          <w:sz w:val="24"/>
-          <w:szCs w:val="24"/>
-        </w:rPr>
-        <w:t xml:space="preserve"> para cambiar la contraseña.</w:t>
+        <w:t xml:space="preserve">selecciona el registro del usuario asociado a ese email en la tabla user. Luego </w:t>
+      </w:r>
+      <w:r>
+        <w:rPr>
+          <w:rFonts w:ascii="Arial" w:eastAsia="Arial" w:hAnsi="Arial" w:cs="Arial"/>
+          <w:i/>
+          <w:color w:val="000000"/>
+          <w:sz w:val="24"/>
+          <w:szCs w:val="24"/>
+        </w:rPr>
+        <w:t>genera un registro en la tabla forgotlink con el id del usuario, un número autogenerado</w:t>
+      </w:r>
+      <w:r>
+        <w:rPr>
+          <w:rFonts w:ascii="Arial" w:eastAsia="Arial" w:hAnsi="Arial" w:cs="Arial"/>
+          <w:i/>
+          <w:color w:val="000000"/>
+          <w:sz w:val="24"/>
+          <w:szCs w:val="24"/>
+        </w:rPr>
+        <w:t xml:space="preserve"> hexadecimal y con estado de activo. Luego llama la función send_email para enviar correo desde la cuenta principal de credentials</w:t>
+      </w:r>
+      <w:r>
+        <w:rPr>
+          <w:rFonts w:ascii="Arial" w:eastAsia="Arial" w:hAnsi="Arial" w:cs="Arial"/>
+          <w:i/>
+          <w:color w:val="000000"/>
+          <w:sz w:val="24"/>
+          <w:szCs w:val="24"/>
+        </w:rPr>
+        <w:t xml:space="preserve"> al email del usuario con un link para cambiar la contraseña.</w:t>
       </w:r>
     </w:p>
     <w:p>
@@ -7468,19 +6611,8 @@
           <w:sz w:val="24"/>
           <w:szCs w:val="24"/>
         </w:rPr>
-        <w:t xml:space="preserve">Nombre método </w:t>
-      </w:r>
-      <w:proofErr w:type="spellStart"/>
-      <w:r>
-        <w:rPr>
-          <w:rFonts w:ascii="Arial" w:eastAsia="Arial" w:hAnsi="Arial" w:cs="Arial"/>
-          <w:color w:val="000000"/>
-          <w:sz w:val="24"/>
-          <w:szCs w:val="24"/>
-        </w:rPr>
-        <w:t>login</w:t>
-      </w:r>
-      <w:proofErr w:type="spellEnd"/>
+        <w:t>Nombre método login</w:t>
+      </w:r>
       <w:r>
         <w:rPr>
           <w:rFonts w:ascii="Arial" w:eastAsia="Arial" w:hAnsi="Arial" w:cs="Arial"/>
@@ -7536,7 +6668,6 @@
       <w:r>
         <w:t xml:space="preserve"> </w:t>
       </w:r>
-      <w:proofErr w:type="spellStart"/>
       <w:r>
         <w:rPr>
           <w:rFonts w:ascii="Arial" w:eastAsia="Arial" w:hAnsi="Arial" w:cs="Arial"/>
@@ -7546,7 +6677,6 @@
         </w:rPr>
         <w:t>login</w:t>
       </w:r>
-      <w:proofErr w:type="spellEnd"/>
     </w:p>
     <w:p>
       <w:pPr>
@@ -7648,7 +6778,6 @@
         </w:rPr>
         <w:t xml:space="preserve">El método </w:t>
       </w:r>
-      <w:proofErr w:type="spellStart"/>
       <w:r>
         <w:rPr>
           <w:rFonts w:ascii="Arial" w:eastAsia="Arial" w:hAnsi="Arial" w:cs="Arial"/>
@@ -7659,7 +6788,6 @@
         </w:rPr>
         <w:t>login</w:t>
       </w:r>
-      <w:proofErr w:type="spellEnd"/>
       <w:r>
         <w:rPr>
           <w:rFonts w:ascii="Arial" w:eastAsia="Arial" w:hAnsi="Arial" w:cs="Arial"/>
@@ -7678,117 +6806,27 @@
           <w:sz w:val="24"/>
           <w:szCs w:val="24"/>
         </w:rPr>
-        <w:t xml:space="preserve">permite acceder al </w:t>
-      </w:r>
-      <w:proofErr w:type="spellStart"/>
-      <w:r>
-        <w:rPr>
-          <w:rFonts w:ascii="Arial" w:eastAsia="Arial" w:hAnsi="Arial" w:cs="Arial"/>
-          <w:i/>
-          <w:color w:val="000000"/>
-          <w:sz w:val="24"/>
-          <w:szCs w:val="24"/>
-        </w:rPr>
-        <w:t>inbox</w:t>
-      </w:r>
-      <w:proofErr w:type="spellEnd"/>
-      <w:r>
-        <w:rPr>
-          <w:rFonts w:ascii="Arial" w:eastAsia="Arial" w:hAnsi="Arial" w:cs="Arial"/>
-          <w:i/>
-          <w:color w:val="000000"/>
-          <w:sz w:val="24"/>
-          <w:szCs w:val="24"/>
-        </w:rPr>
-        <w:t xml:space="preserve"> del usuario, </w:t>
-      </w:r>
-      <w:r>
-        <w:rPr>
-          <w:rFonts w:ascii="Arial" w:eastAsia="Arial" w:hAnsi="Arial" w:cs="Arial"/>
-          <w:i/>
-          <w:color w:val="000000"/>
-          <w:sz w:val="24"/>
-          <w:szCs w:val="24"/>
-        </w:rPr>
-        <w:t xml:space="preserve">por medio de la captura de los cambios de </w:t>
-      </w:r>
-      <w:proofErr w:type="spellStart"/>
-      <w:r>
-        <w:rPr>
-          <w:rFonts w:ascii="Arial" w:eastAsia="Arial" w:hAnsi="Arial" w:cs="Arial"/>
-          <w:i/>
-          <w:color w:val="000000"/>
-          <w:sz w:val="24"/>
-          <w:szCs w:val="24"/>
-        </w:rPr>
-        <w:t>username</w:t>
-      </w:r>
-      <w:proofErr w:type="spellEnd"/>
-      <w:r>
-        <w:rPr>
-          <w:rFonts w:ascii="Arial" w:eastAsia="Arial" w:hAnsi="Arial" w:cs="Arial"/>
-          <w:i/>
-          <w:color w:val="000000"/>
-          <w:sz w:val="24"/>
-          <w:szCs w:val="24"/>
-        </w:rPr>
-        <w:t xml:space="preserve"> y </w:t>
-      </w:r>
-      <w:proofErr w:type="spellStart"/>
-      <w:proofErr w:type="gramStart"/>
-      <w:r>
-        <w:rPr>
-          <w:rFonts w:ascii="Arial" w:eastAsia="Arial" w:hAnsi="Arial" w:cs="Arial"/>
-          <w:i/>
-          <w:color w:val="000000"/>
-          <w:sz w:val="24"/>
-          <w:szCs w:val="24"/>
-        </w:rPr>
-        <w:t>password</w:t>
-      </w:r>
-      <w:proofErr w:type="spellEnd"/>
-      <w:proofErr w:type="gramEnd"/>
-      <w:r>
-        <w:rPr>
-          <w:rFonts w:ascii="Arial" w:eastAsia="Arial" w:hAnsi="Arial" w:cs="Arial"/>
-          <w:i/>
-          <w:color w:val="000000"/>
-          <w:sz w:val="24"/>
-          <w:szCs w:val="24"/>
-        </w:rPr>
-        <w:t xml:space="preserve"> el </w:t>
-      </w:r>
-      <w:r>
-        <w:rPr>
-          <w:rFonts w:ascii="Arial" w:eastAsia="Arial" w:hAnsi="Arial" w:cs="Arial"/>
-          <w:i/>
-          <w:color w:val="000000"/>
-          <w:sz w:val="24"/>
-          <w:szCs w:val="24"/>
-        </w:rPr>
-        <w:t xml:space="preserve">método verifica que ambos </w:t>
-      </w:r>
-      <w:proofErr w:type="spellStart"/>
-      <w:r>
-        <w:rPr>
-          <w:rFonts w:ascii="Arial" w:eastAsia="Arial" w:hAnsi="Arial" w:cs="Arial"/>
-          <w:i/>
-          <w:color w:val="000000"/>
-          <w:sz w:val="24"/>
-          <w:szCs w:val="24"/>
-        </w:rPr>
-        <w:t>cambos</w:t>
-      </w:r>
-      <w:proofErr w:type="spellEnd"/>
-      <w:r>
-        <w:rPr>
-          <w:rFonts w:ascii="Arial" w:eastAsia="Arial" w:hAnsi="Arial" w:cs="Arial"/>
-          <w:i/>
-          <w:color w:val="000000"/>
-          <w:sz w:val="24"/>
-          <w:szCs w:val="24"/>
-        </w:rPr>
-        <w:t xml:space="preserve"> estén llenados y compara contra la base de datos</w:t>
+        <w:t xml:space="preserve">permite acceder al inbox del usuario, </w:t>
+      </w:r>
+      <w:r>
+        <w:rPr>
+          <w:rFonts w:ascii="Arial" w:eastAsia="Arial" w:hAnsi="Arial" w:cs="Arial"/>
+          <w:i/>
+          <w:color w:val="000000"/>
+          <w:sz w:val="24"/>
+          <w:szCs w:val="24"/>
+        </w:rPr>
+        <w:t xml:space="preserve">por medio de la captura de los cambios de username y password el </w:t>
+      </w:r>
+      <w:r>
+        <w:rPr>
+          <w:rFonts w:ascii="Arial" w:eastAsia="Arial" w:hAnsi="Arial" w:cs="Arial"/>
+          <w:i/>
+          <w:color w:val="000000"/>
+          <w:sz w:val="24"/>
+          <w:szCs w:val="24"/>
+        </w:rPr>
+        <w:t>método verifica que ambos cambos estén llenados y compara contra la base de datos</w:t>
       </w:r>
       <w:r>
         <w:rPr>
@@ -7808,95 +6846,7 @@
           <w:sz w:val="24"/>
           <w:szCs w:val="24"/>
         </w:rPr>
-        <w:t xml:space="preserve">y redirige al </w:t>
-      </w:r>
-      <w:proofErr w:type="spellStart"/>
-      <w:r>
-        <w:rPr>
-          <w:rFonts w:ascii="Arial" w:eastAsia="Arial" w:hAnsi="Arial" w:cs="Arial"/>
-          <w:i/>
-          <w:color w:val="000000"/>
-          <w:sz w:val="24"/>
-          <w:szCs w:val="24"/>
-        </w:rPr>
-        <w:t>inbox</w:t>
-      </w:r>
-      <w:proofErr w:type="spellEnd"/>
-      <w:r>
-        <w:rPr>
-          <w:rFonts w:ascii="Arial" w:eastAsia="Arial" w:hAnsi="Arial" w:cs="Arial"/>
-          <w:i/>
-          <w:color w:val="000000"/>
-          <w:sz w:val="24"/>
-          <w:szCs w:val="24"/>
-        </w:rPr>
-        <w:t xml:space="preserve"> del usuario. De lo contrario </w:t>
-      </w:r>
-      <w:proofErr w:type="spellStart"/>
-      <w:r>
-        <w:rPr>
-          <w:rFonts w:ascii="Arial" w:eastAsia="Arial" w:hAnsi="Arial" w:cs="Arial"/>
-          <w:i/>
-          <w:color w:val="000000"/>
-          <w:sz w:val="24"/>
-          <w:szCs w:val="24"/>
-        </w:rPr>
-        <w:t>envia</w:t>
-      </w:r>
-      <w:proofErr w:type="spellEnd"/>
-      <w:r>
-        <w:rPr>
-          <w:rFonts w:ascii="Arial" w:eastAsia="Arial" w:hAnsi="Arial" w:cs="Arial"/>
-          <w:i/>
-          <w:color w:val="000000"/>
-          <w:sz w:val="24"/>
-          <w:szCs w:val="24"/>
-        </w:rPr>
-        <w:t xml:space="preserve"> </w:t>
-      </w:r>
-      <w:proofErr w:type="spellStart"/>
-      <w:r>
-        <w:rPr>
-          <w:rFonts w:ascii="Arial" w:eastAsia="Arial" w:hAnsi="Arial" w:cs="Arial"/>
-          <w:i/>
-          <w:color w:val="000000"/>
-          <w:sz w:val="24"/>
-          <w:szCs w:val="24"/>
-        </w:rPr>
-        <w:t>mesajes</w:t>
-      </w:r>
-      <w:proofErr w:type="spellEnd"/>
-      <w:r>
-        <w:rPr>
-          <w:rFonts w:ascii="Arial" w:eastAsia="Arial" w:hAnsi="Arial" w:cs="Arial"/>
-          <w:i/>
-          <w:color w:val="000000"/>
-          <w:sz w:val="24"/>
-          <w:szCs w:val="24"/>
-        </w:rPr>
-        <w:t xml:space="preserve"> </w:t>
-      </w:r>
-      <w:proofErr w:type="gramStart"/>
-      <w:r>
-        <w:rPr>
-          <w:rFonts w:ascii="Arial" w:eastAsia="Arial" w:hAnsi="Arial" w:cs="Arial"/>
-          <w:i/>
-          <w:color w:val="000000"/>
-          <w:sz w:val="24"/>
-          <w:szCs w:val="24"/>
-        </w:rPr>
-        <w:t>flash</w:t>
-      </w:r>
-      <w:proofErr w:type="gramEnd"/>
-      <w:r>
-        <w:rPr>
-          <w:rFonts w:ascii="Arial" w:eastAsia="Arial" w:hAnsi="Arial" w:cs="Arial"/>
-          <w:i/>
-          <w:color w:val="000000"/>
-          <w:sz w:val="24"/>
-          <w:szCs w:val="24"/>
-        </w:rPr>
-        <w:t xml:space="preserve"> de error y redirige a login.html.</w:t>
+        <w:t>y redirige al inbox del usuario. De lo contrario envia mesajes flash de error y redirige a login.html.</w:t>
       </w:r>
     </w:p>
     <w:p>
@@ -8058,7 +7008,6 @@
         </w:rPr>
         <w:t xml:space="preserve">son </w:t>
       </w:r>
-      <w:proofErr w:type="spellStart"/>
       <w:r>
         <w:rPr>
           <w:rFonts w:ascii="Arial" w:eastAsia="Arial" w:hAnsi="Arial" w:cs="Arial"/>
@@ -8069,7 +7018,6 @@
         </w:rPr>
         <w:t>credentials</w:t>
       </w:r>
-      <w:proofErr w:type="spellEnd"/>
       <w:r>
         <w:rPr>
           <w:rFonts w:ascii="Arial" w:eastAsia="Arial" w:hAnsi="Arial" w:cs="Arial"/>
@@ -8086,7 +7034,6 @@
         </w:rPr>
         <w:t xml:space="preserve"> </w:t>
       </w:r>
-      <w:proofErr w:type="spellStart"/>
       <w:r>
         <w:rPr>
           <w:rFonts w:ascii="Arial" w:eastAsia="Arial" w:hAnsi="Arial" w:cs="Arial"/>
@@ -8097,7 +7044,6 @@
         </w:rPr>
         <w:t>user</w:t>
       </w:r>
-      <w:proofErr w:type="spellEnd"/>
       <w:r>
         <w:rPr>
           <w:rFonts w:ascii="Arial" w:eastAsia="Arial" w:hAnsi="Arial" w:cs="Arial"/>
@@ -8106,9 +7052,98 @@
           <w:sz w:val="24"/>
           <w:szCs w:val="24"/>
         </w:rPr>
+        <w:t xml:space="preserve"> y activationlink</w:t>
+      </w:r>
+      <w:r>
+        <w:rPr>
+          <w:rFonts w:ascii="Arial" w:eastAsia="Arial" w:hAnsi="Arial" w:cs="Arial"/>
+          <w:sz w:val="24"/>
+          <w:szCs w:val="24"/>
+        </w:rPr>
+        <w:t xml:space="preserve">, son aquellas que permiten </w:t>
+      </w:r>
+      <w:r>
+        <w:rPr>
+          <w:rFonts w:ascii="Arial" w:eastAsia="Arial" w:hAnsi="Arial" w:cs="Arial"/>
+          <w:sz w:val="24"/>
+          <w:szCs w:val="24"/>
+        </w:rPr>
+        <w:t>establecer</w:t>
+      </w:r>
+      <w:r>
+        <w:rPr>
+          <w:rFonts w:ascii="Arial" w:eastAsia="Arial" w:hAnsi="Arial" w:cs="Arial"/>
+          <w:sz w:val="24"/>
+          <w:szCs w:val="24"/>
+        </w:rPr>
+        <w:t xml:space="preserve"> las </w:t>
+      </w:r>
+      <w:r>
+        <w:rPr>
+          <w:rFonts w:ascii="Arial" w:eastAsia="Arial" w:hAnsi="Arial" w:cs="Arial"/>
+          <w:sz w:val="24"/>
+          <w:szCs w:val="24"/>
+        </w:rPr>
+        <w:t>funciones</w:t>
+      </w:r>
+      <w:r>
+        <w:rPr>
+          <w:rFonts w:ascii="Arial" w:eastAsia="Arial" w:hAnsi="Arial" w:cs="Arial"/>
+          <w:sz w:val="24"/>
+          <w:szCs w:val="24"/>
+        </w:rPr>
+        <w:t xml:space="preserve"> principales y conectar </w:t>
+      </w:r>
+      <w:r>
+        <w:rPr>
+          <w:rFonts w:ascii="Arial" w:eastAsia="Arial" w:hAnsi="Arial" w:cs="Arial"/>
+          <w:sz w:val="24"/>
+          <w:szCs w:val="24"/>
+        </w:rPr>
+        <w:t xml:space="preserve">las otras tablas. Credentials maneja </w:t>
+      </w:r>
+      <w:r>
+        <w:rPr>
+          <w:rFonts w:ascii="Arial" w:eastAsia="Arial" w:hAnsi="Arial" w:cs="Arial"/>
+          <w:sz w:val="24"/>
+          <w:szCs w:val="24"/>
+        </w:rPr>
+        <w:t>la cuenta base</w:t>
+      </w:r>
+      <w:r>
+        <w:rPr>
+          <w:rFonts w:ascii="Arial" w:eastAsia="Arial" w:hAnsi="Arial" w:cs="Arial"/>
+          <w:sz w:val="24"/>
+          <w:szCs w:val="24"/>
+        </w:rPr>
+        <w:t xml:space="preserve"> de almacenamiento</w:t>
+      </w:r>
+      <w:r>
+        <w:rPr>
+          <w:rFonts w:ascii="Arial" w:eastAsia="Arial" w:hAnsi="Arial" w:cs="Arial"/>
+          <w:sz w:val="24"/>
+          <w:szCs w:val="24"/>
+        </w:rPr>
+        <w:t xml:space="preserve"> que permite enviar correos de </w:t>
+      </w:r>
+      <w:r>
+        <w:rPr>
+          <w:rFonts w:ascii="Arial" w:eastAsia="Arial" w:hAnsi="Arial" w:cs="Arial"/>
+          <w:i/>
+          <w:iCs/>
+          <w:sz w:val="24"/>
+          <w:szCs w:val="24"/>
+        </w:rPr>
+        <w:t>autenticación</w:t>
+      </w:r>
+      <w:r>
+        <w:rPr>
+          <w:rFonts w:ascii="Arial" w:eastAsia="Arial" w:hAnsi="Arial" w:cs="Arial"/>
+          <w:sz w:val="24"/>
+          <w:szCs w:val="24"/>
+        </w:rPr>
         <w:t xml:space="preserve"> y </w:t>
       </w:r>
-      <w:proofErr w:type="spellStart"/>
       <w:r>
         <w:rPr>
           <w:rFonts w:ascii="Arial" w:eastAsia="Arial" w:hAnsi="Arial" w:cs="Arial"/>
@@ -8117,98 +7152,123 @@
           <w:sz w:val="24"/>
           <w:szCs w:val="24"/>
         </w:rPr>
+        <w:t>activación</w:t>
+      </w:r>
+      <w:r>
+        <w:rPr>
+          <w:rFonts w:ascii="Arial" w:eastAsia="Arial" w:hAnsi="Arial" w:cs="Arial"/>
+          <w:sz w:val="24"/>
+          <w:szCs w:val="24"/>
+        </w:rPr>
+        <w:t xml:space="preserve">. </w:t>
+      </w:r>
+      <w:r>
+        <w:rPr>
+          <w:rFonts w:ascii="Arial" w:eastAsia="Arial" w:hAnsi="Arial" w:cs="Arial"/>
+          <w:sz w:val="24"/>
+          <w:szCs w:val="24"/>
+        </w:rPr>
+        <w:t xml:space="preserve">La tabla </w:t>
+      </w:r>
+      <w:r>
+        <w:rPr>
+          <w:rFonts w:ascii="Arial" w:eastAsia="Arial" w:hAnsi="Arial" w:cs="Arial"/>
+          <w:i/>
+          <w:iCs/>
+          <w:sz w:val="24"/>
+          <w:szCs w:val="24"/>
+        </w:rPr>
+        <w:t>user</w:t>
+      </w:r>
+      <w:r>
+        <w:rPr>
+          <w:rFonts w:ascii="Arial" w:eastAsia="Arial" w:hAnsi="Arial" w:cs="Arial"/>
+          <w:sz w:val="24"/>
+          <w:szCs w:val="24"/>
+        </w:rPr>
+        <w:t xml:space="preserve"> es aquella que almacena todos los usuarios que se registren a la plataforma con </w:t>
+      </w:r>
+      <w:r>
+        <w:rPr>
+          <w:rFonts w:ascii="Arial" w:eastAsia="Arial" w:hAnsi="Arial" w:cs="Arial"/>
+          <w:sz w:val="24"/>
+          <w:szCs w:val="24"/>
+        </w:rPr>
+        <w:t xml:space="preserve">un id, nombre usuario, contraseña, una semilla de encriptación y un email. La tabla </w:t>
+      </w:r>
+      <w:r>
+        <w:rPr>
+          <w:rFonts w:ascii="Arial" w:eastAsia="Arial" w:hAnsi="Arial" w:cs="Arial"/>
+          <w:i/>
+          <w:iCs/>
+          <w:sz w:val="24"/>
+          <w:szCs w:val="24"/>
+        </w:rPr>
         <w:t>activationlink</w:t>
       </w:r>
-      <w:proofErr w:type="spellEnd"/>
-      <w:r>
-        <w:rPr>
-          <w:rFonts w:ascii="Arial" w:eastAsia="Arial" w:hAnsi="Arial" w:cs="Arial"/>
-          <w:sz w:val="24"/>
-          <w:szCs w:val="24"/>
-        </w:rPr>
-        <w:t xml:space="preserve">, son aquellas que permiten </w:t>
-      </w:r>
-      <w:r>
-        <w:rPr>
-          <w:rFonts w:ascii="Arial" w:eastAsia="Arial" w:hAnsi="Arial" w:cs="Arial"/>
-          <w:sz w:val="24"/>
-          <w:szCs w:val="24"/>
-        </w:rPr>
-        <w:t>establecer</w:t>
-      </w:r>
-      <w:r>
-        <w:rPr>
-          <w:rFonts w:ascii="Arial" w:eastAsia="Arial" w:hAnsi="Arial" w:cs="Arial"/>
-          <w:sz w:val="24"/>
-          <w:szCs w:val="24"/>
-        </w:rPr>
-        <w:t xml:space="preserve"> las </w:t>
-      </w:r>
-      <w:r>
-        <w:rPr>
-          <w:rFonts w:ascii="Arial" w:eastAsia="Arial" w:hAnsi="Arial" w:cs="Arial"/>
-          <w:sz w:val="24"/>
-          <w:szCs w:val="24"/>
-        </w:rPr>
-        <w:t>funciones</w:t>
-      </w:r>
-      <w:r>
-        <w:rPr>
-          <w:rFonts w:ascii="Arial" w:eastAsia="Arial" w:hAnsi="Arial" w:cs="Arial"/>
-          <w:sz w:val="24"/>
-          <w:szCs w:val="24"/>
-        </w:rPr>
-        <w:t xml:space="preserve"> principales y conectar </w:t>
-      </w:r>
-      <w:r>
-        <w:rPr>
-          <w:rFonts w:ascii="Arial" w:eastAsia="Arial" w:hAnsi="Arial" w:cs="Arial"/>
-          <w:sz w:val="24"/>
-          <w:szCs w:val="24"/>
-        </w:rPr>
-        <w:t xml:space="preserve">las otras tablas. </w:t>
-      </w:r>
-      <w:proofErr w:type="spellStart"/>
-      <w:r>
-        <w:rPr>
-          <w:rFonts w:ascii="Arial" w:eastAsia="Arial" w:hAnsi="Arial" w:cs="Arial"/>
-          <w:sz w:val="24"/>
-          <w:szCs w:val="24"/>
-        </w:rPr>
-        <w:t>Credentials</w:t>
-      </w:r>
-      <w:proofErr w:type="spellEnd"/>
-      <w:r>
-        <w:rPr>
-          <w:rFonts w:ascii="Arial" w:eastAsia="Arial" w:hAnsi="Arial" w:cs="Arial"/>
-          <w:sz w:val="24"/>
-          <w:szCs w:val="24"/>
-        </w:rPr>
-        <w:t xml:space="preserve"> maneja </w:t>
-      </w:r>
-      <w:r>
-        <w:rPr>
-          <w:rFonts w:ascii="Arial" w:eastAsia="Arial" w:hAnsi="Arial" w:cs="Arial"/>
-          <w:sz w:val="24"/>
-          <w:szCs w:val="24"/>
-        </w:rPr>
-        <w:t>la cuenta base</w:t>
-      </w:r>
-      <w:r>
-        <w:rPr>
-          <w:rFonts w:ascii="Arial" w:eastAsia="Arial" w:hAnsi="Arial" w:cs="Arial"/>
-          <w:sz w:val="24"/>
-          <w:szCs w:val="24"/>
-        </w:rPr>
-        <w:t xml:space="preserve"> de almacenamiento</w:t>
-      </w:r>
-      <w:r>
-        <w:rPr>
-          <w:rFonts w:ascii="Arial" w:eastAsia="Arial" w:hAnsi="Arial" w:cs="Arial"/>
-          <w:sz w:val="24"/>
-          <w:szCs w:val="24"/>
-        </w:rPr>
-        <w:t xml:space="preserve"> que permite enviar correos de </w:t>
+      <w:r>
+        <w:rPr>
+          <w:rFonts w:ascii="Arial" w:eastAsia="Arial" w:hAnsi="Arial" w:cs="Arial"/>
+          <w:sz w:val="24"/>
+          <w:szCs w:val="24"/>
+        </w:rPr>
+        <w:t xml:space="preserve"> permite </w:t>
+      </w:r>
+      <w:r>
+        <w:rPr>
+          <w:rFonts w:ascii="Arial" w:eastAsia="Arial" w:hAnsi="Arial" w:cs="Arial"/>
+          <w:sz w:val="24"/>
+          <w:szCs w:val="24"/>
+        </w:rPr>
+        <w:t xml:space="preserve">almacenar </w:t>
+      </w:r>
+      <w:r>
+        <w:rPr>
+          <w:rFonts w:ascii="Arial" w:eastAsia="Arial" w:hAnsi="Arial" w:cs="Arial"/>
+          <w:sz w:val="24"/>
+          <w:szCs w:val="24"/>
+        </w:rPr>
+        <w:t>un mensaje único a los</w:t>
+      </w:r>
+      <w:r>
+        <w:rPr>
+          <w:rFonts w:ascii="Arial" w:eastAsia="Arial" w:hAnsi="Arial" w:cs="Arial"/>
+          <w:sz w:val="24"/>
+          <w:szCs w:val="24"/>
+        </w:rPr>
+        <w:t xml:space="preserve"> y </w:t>
+      </w:r>
+      <w:r>
+        <w:rPr>
+          <w:rFonts w:ascii="Arial" w:eastAsia="Arial" w:hAnsi="Arial" w:cs="Arial"/>
+          <w:sz w:val="24"/>
+          <w:szCs w:val="24"/>
+        </w:rPr>
+        <w:t>temporalmente los datos de</w:t>
+      </w:r>
+      <w:r>
+        <w:rPr>
+          <w:rFonts w:ascii="Arial" w:eastAsia="Arial" w:hAnsi="Arial" w:cs="Arial"/>
+          <w:sz w:val="24"/>
+          <w:szCs w:val="24"/>
+        </w:rPr>
+        <w:t xml:space="preserve"> usuarios que se registran </w:t>
+      </w:r>
+      <w:r>
+        <w:rPr>
+          <w:rFonts w:ascii="Arial" w:eastAsia="Arial" w:hAnsi="Arial" w:cs="Arial"/>
+          <w:sz w:val="24"/>
+          <w:szCs w:val="24"/>
+        </w:rPr>
+        <w:t xml:space="preserve">por primera vez </w:t>
+      </w:r>
+      <w:r>
+        <w:rPr>
+          <w:rFonts w:ascii="Arial" w:eastAsia="Arial" w:hAnsi="Arial" w:cs="Arial"/>
+          <w:sz w:val="24"/>
+          <w:szCs w:val="24"/>
+        </w:rPr>
+        <w:t xml:space="preserve">con un challenge y un salt. La tabla </w:t>
       </w:r>
       <w:r>
         <w:rPr>
@@ -8218,194 +7278,8 @@
           <w:sz w:val="24"/>
           <w:szCs w:val="24"/>
         </w:rPr>
-        <w:t>autenticación</w:t>
-      </w:r>
-      <w:r>
-        <w:rPr>
-          <w:rFonts w:ascii="Arial" w:eastAsia="Arial" w:hAnsi="Arial" w:cs="Arial"/>
-          <w:sz w:val="24"/>
-          <w:szCs w:val="24"/>
-        </w:rPr>
-        <w:t xml:space="preserve"> y </w:t>
-      </w:r>
-      <w:r>
-        <w:rPr>
-          <w:rFonts w:ascii="Arial" w:eastAsia="Arial" w:hAnsi="Arial" w:cs="Arial"/>
-          <w:i/>
-          <w:iCs/>
-          <w:sz w:val="24"/>
-          <w:szCs w:val="24"/>
-        </w:rPr>
-        <w:t>activación</w:t>
-      </w:r>
-      <w:r>
-        <w:rPr>
-          <w:rFonts w:ascii="Arial" w:eastAsia="Arial" w:hAnsi="Arial" w:cs="Arial"/>
-          <w:sz w:val="24"/>
-          <w:szCs w:val="24"/>
-        </w:rPr>
-        <w:t xml:space="preserve">. </w:t>
-      </w:r>
-      <w:r>
-        <w:rPr>
-          <w:rFonts w:ascii="Arial" w:eastAsia="Arial" w:hAnsi="Arial" w:cs="Arial"/>
-          <w:sz w:val="24"/>
-          <w:szCs w:val="24"/>
-        </w:rPr>
-        <w:t xml:space="preserve">La tabla </w:t>
-      </w:r>
-      <w:proofErr w:type="spellStart"/>
-      <w:r>
-        <w:rPr>
-          <w:rFonts w:ascii="Arial" w:eastAsia="Arial" w:hAnsi="Arial" w:cs="Arial"/>
-          <w:i/>
-          <w:iCs/>
-          <w:sz w:val="24"/>
-          <w:szCs w:val="24"/>
-        </w:rPr>
-        <w:t>user</w:t>
-      </w:r>
-      <w:proofErr w:type="spellEnd"/>
-      <w:r>
-        <w:rPr>
-          <w:rFonts w:ascii="Arial" w:eastAsia="Arial" w:hAnsi="Arial" w:cs="Arial"/>
-          <w:sz w:val="24"/>
-          <w:szCs w:val="24"/>
-        </w:rPr>
-        <w:t xml:space="preserve"> es aquella que almacena todos los usuarios que se registren a la plataforma con </w:t>
-      </w:r>
-      <w:r>
-        <w:rPr>
-          <w:rFonts w:ascii="Arial" w:eastAsia="Arial" w:hAnsi="Arial" w:cs="Arial"/>
-          <w:sz w:val="24"/>
-          <w:szCs w:val="24"/>
-        </w:rPr>
-        <w:t xml:space="preserve">un id, nombre usuario, contraseña, una semilla de encriptación y un email. La tabla </w:t>
-      </w:r>
-      <w:proofErr w:type="spellStart"/>
-      <w:r>
-        <w:rPr>
-          <w:rFonts w:ascii="Arial" w:eastAsia="Arial" w:hAnsi="Arial" w:cs="Arial"/>
-          <w:i/>
-          <w:iCs/>
-          <w:sz w:val="24"/>
-          <w:szCs w:val="24"/>
-        </w:rPr>
-        <w:t>activationlink</w:t>
-      </w:r>
-      <w:proofErr w:type="spellEnd"/>
-      <w:r>
-        <w:rPr>
-          <w:rFonts w:ascii="Arial" w:eastAsia="Arial" w:hAnsi="Arial" w:cs="Arial"/>
-          <w:sz w:val="24"/>
-          <w:szCs w:val="24"/>
-        </w:rPr>
-        <w:t xml:space="preserve"> permite </w:t>
-      </w:r>
-      <w:r>
-        <w:rPr>
-          <w:rFonts w:ascii="Arial" w:eastAsia="Arial" w:hAnsi="Arial" w:cs="Arial"/>
-          <w:sz w:val="24"/>
-          <w:szCs w:val="24"/>
-        </w:rPr>
-        <w:t xml:space="preserve">almacenar </w:t>
-      </w:r>
-      <w:r>
-        <w:rPr>
-          <w:rFonts w:ascii="Arial" w:eastAsia="Arial" w:hAnsi="Arial" w:cs="Arial"/>
-          <w:sz w:val="24"/>
-          <w:szCs w:val="24"/>
-        </w:rPr>
-        <w:t>un mensaje único a los</w:t>
-      </w:r>
-      <w:r>
-        <w:rPr>
-          <w:rFonts w:ascii="Arial" w:eastAsia="Arial" w:hAnsi="Arial" w:cs="Arial"/>
-          <w:sz w:val="24"/>
-          <w:szCs w:val="24"/>
-        </w:rPr>
-        <w:t xml:space="preserve"> y </w:t>
-      </w:r>
-      <w:r>
-        <w:rPr>
-          <w:rFonts w:ascii="Arial" w:eastAsia="Arial" w:hAnsi="Arial" w:cs="Arial"/>
-          <w:sz w:val="24"/>
-          <w:szCs w:val="24"/>
-        </w:rPr>
-        <w:t>temporalmente los datos de</w:t>
-      </w:r>
-      <w:r>
-        <w:rPr>
-          <w:rFonts w:ascii="Arial" w:eastAsia="Arial" w:hAnsi="Arial" w:cs="Arial"/>
-          <w:sz w:val="24"/>
-          <w:szCs w:val="24"/>
-        </w:rPr>
-        <w:t xml:space="preserve"> usuarios que se registran </w:t>
-      </w:r>
-      <w:r>
-        <w:rPr>
-          <w:rFonts w:ascii="Arial" w:eastAsia="Arial" w:hAnsi="Arial" w:cs="Arial"/>
-          <w:sz w:val="24"/>
-          <w:szCs w:val="24"/>
-        </w:rPr>
-        <w:t xml:space="preserve">por primera vez </w:t>
-      </w:r>
-      <w:r>
-        <w:rPr>
-          <w:rFonts w:ascii="Arial" w:eastAsia="Arial" w:hAnsi="Arial" w:cs="Arial"/>
-          <w:sz w:val="24"/>
-          <w:szCs w:val="24"/>
-        </w:rPr>
-        <w:t xml:space="preserve">con un </w:t>
-      </w:r>
-      <w:proofErr w:type="spellStart"/>
-      <w:r>
-        <w:rPr>
-          <w:rFonts w:ascii="Arial" w:eastAsia="Arial" w:hAnsi="Arial" w:cs="Arial"/>
-          <w:sz w:val="24"/>
-          <w:szCs w:val="24"/>
-        </w:rPr>
-        <w:t>challenge</w:t>
-      </w:r>
-      <w:proofErr w:type="spellEnd"/>
-      <w:r>
-        <w:rPr>
-          <w:rFonts w:ascii="Arial" w:eastAsia="Arial" w:hAnsi="Arial" w:cs="Arial"/>
-          <w:sz w:val="24"/>
-          <w:szCs w:val="24"/>
-        </w:rPr>
-        <w:t xml:space="preserve"> y un </w:t>
-      </w:r>
-      <w:proofErr w:type="spellStart"/>
-      <w:r>
-        <w:rPr>
-          <w:rFonts w:ascii="Arial" w:eastAsia="Arial" w:hAnsi="Arial" w:cs="Arial"/>
-          <w:sz w:val="24"/>
-          <w:szCs w:val="24"/>
-        </w:rPr>
-        <w:t>salt</w:t>
-      </w:r>
-      <w:proofErr w:type="spellEnd"/>
-      <w:r>
-        <w:rPr>
-          <w:rFonts w:ascii="Arial" w:eastAsia="Arial" w:hAnsi="Arial" w:cs="Arial"/>
-          <w:sz w:val="24"/>
-          <w:szCs w:val="24"/>
-        </w:rPr>
-        <w:t xml:space="preserve">. La tabla </w:t>
-      </w:r>
-      <w:proofErr w:type="spellStart"/>
-      <w:r>
-        <w:rPr>
-          <w:rFonts w:ascii="Arial" w:eastAsia="Arial" w:hAnsi="Arial" w:cs="Arial"/>
-          <w:i/>
-          <w:iCs/>
-          <w:sz w:val="24"/>
-          <w:szCs w:val="24"/>
-        </w:rPr>
         <w:t>forgotlink</w:t>
       </w:r>
-      <w:proofErr w:type="spellEnd"/>
       <w:r>
         <w:rPr>
           <w:rFonts w:ascii="Arial" w:eastAsia="Arial" w:hAnsi="Arial" w:cs="Arial"/>
@@ -8428,25 +7302,7 @@
           <w:sz w:val="24"/>
           <w:szCs w:val="24"/>
         </w:rPr>
-        <w:t xml:space="preserve">ermite almacenar un </w:t>
-      </w:r>
-      <w:proofErr w:type="spellStart"/>
-      <w:r>
-        <w:rPr>
-          <w:rFonts w:ascii="Arial" w:eastAsia="Arial" w:hAnsi="Arial" w:cs="Arial"/>
-          <w:sz w:val="24"/>
-          <w:szCs w:val="24"/>
-        </w:rPr>
-        <w:t>mesaje</w:t>
-      </w:r>
-      <w:proofErr w:type="spellEnd"/>
-      <w:r>
-        <w:rPr>
-          <w:rFonts w:ascii="Arial" w:eastAsia="Arial" w:hAnsi="Arial" w:cs="Arial"/>
-          <w:sz w:val="24"/>
-          <w:szCs w:val="24"/>
-        </w:rPr>
-        <w:t xml:space="preserve"> único cada vez que el usuario invoca la función de olvidar contraseña.</w:t>
+        <w:t>ermite almacenar un mesaje único cada vez que el usuario invoca la función de olvidar contraseña.</w:t>
       </w:r>
     </w:p>
     <w:p>
@@ -8552,56 +7408,16 @@
           <w:sz w:val="24"/>
           <w:szCs w:val="24"/>
         </w:rPr>
-        <w:t xml:space="preserve">establecido entre </w:t>
-      </w:r>
-      <w:proofErr w:type="spellStart"/>
-      <w:r>
-        <w:rPr>
-          <w:rFonts w:ascii="Arial" w:eastAsia="Arial" w:hAnsi="Arial" w:cs="Arial"/>
-          <w:i/>
-          <w:sz w:val="24"/>
-          <w:szCs w:val="24"/>
-        </w:rPr>
-        <w:t>flask</w:t>
-      </w:r>
-      <w:proofErr w:type="spellEnd"/>
-      <w:r>
-        <w:rPr>
-          <w:rFonts w:ascii="Arial" w:eastAsia="Arial" w:hAnsi="Arial" w:cs="Arial"/>
-          <w:i/>
-          <w:sz w:val="24"/>
-          <w:szCs w:val="24"/>
-        </w:rPr>
-        <w:t xml:space="preserve"> </w:t>
-      </w:r>
-      <w:r>
-        <w:rPr>
-          <w:rFonts w:ascii="Arial" w:eastAsia="Arial" w:hAnsi="Arial" w:cs="Arial"/>
-          <w:i/>
-          <w:sz w:val="24"/>
-          <w:szCs w:val="24"/>
-        </w:rPr>
-        <w:t xml:space="preserve">y </w:t>
-      </w:r>
-      <w:proofErr w:type="spellStart"/>
-      <w:r>
-        <w:rPr>
-          <w:rFonts w:ascii="Arial" w:eastAsia="Arial" w:hAnsi="Arial" w:cs="Arial"/>
-          <w:i/>
-          <w:sz w:val="24"/>
-          <w:szCs w:val="24"/>
-        </w:rPr>
-        <w:t>python</w:t>
-      </w:r>
-      <w:proofErr w:type="spellEnd"/>
-      <w:r>
-        <w:rPr>
-          <w:rFonts w:ascii="Arial" w:eastAsia="Arial" w:hAnsi="Arial" w:cs="Arial"/>
-          <w:i/>
-          <w:sz w:val="24"/>
-          <w:szCs w:val="24"/>
-        </w:rPr>
-        <w:t xml:space="preserve"> permite no mostrar el método de autenticación o manejo de información directamente en el código fuente de la página</w:t>
+        <w:t xml:space="preserve">establecido entre flask </w:t>
+      </w:r>
+      <w:r>
+        <w:rPr>
+          <w:rFonts w:ascii="Arial" w:eastAsia="Arial" w:hAnsi="Arial" w:cs="Arial"/>
+          <w:i/>
+          <w:sz w:val="24"/>
+          <w:szCs w:val="24"/>
+        </w:rPr>
+        <w:t>y python permite no mostrar el método de autenticación o manejo de información directamente en el código fuente de la página</w:t>
       </w:r>
       <w:r>
         <w:rPr>
@@ -8664,47 +7480,7 @@
           <w:sz w:val="24"/>
           <w:szCs w:val="24"/>
         </w:rPr>
-        <w:t xml:space="preserve">La aplicación de </w:t>
-      </w:r>
-      <w:proofErr w:type="spellStart"/>
-      <w:r>
-        <w:rPr>
-          <w:rFonts w:ascii="Arial" w:eastAsia="Arial" w:hAnsi="Arial" w:cs="Arial"/>
-          <w:i/>
-          <w:sz w:val="24"/>
-          <w:szCs w:val="24"/>
-        </w:rPr>
-        <w:t>prepared</w:t>
-      </w:r>
-      <w:proofErr w:type="spellEnd"/>
-      <w:r>
-        <w:rPr>
-          <w:rFonts w:ascii="Arial" w:eastAsia="Arial" w:hAnsi="Arial" w:cs="Arial"/>
-          <w:i/>
-          <w:sz w:val="24"/>
-          <w:szCs w:val="24"/>
-        </w:rPr>
-        <w:t xml:space="preserve"> </w:t>
-      </w:r>
-      <w:proofErr w:type="spellStart"/>
-      <w:r>
-        <w:rPr>
-          <w:rFonts w:ascii="Arial" w:eastAsia="Arial" w:hAnsi="Arial" w:cs="Arial"/>
-          <w:i/>
-          <w:sz w:val="24"/>
-          <w:szCs w:val="24"/>
-        </w:rPr>
-        <w:t>statements</w:t>
-      </w:r>
-      <w:proofErr w:type="spellEnd"/>
-      <w:r>
-        <w:rPr>
-          <w:rFonts w:ascii="Arial" w:eastAsia="Arial" w:hAnsi="Arial" w:cs="Arial"/>
-          <w:i/>
-          <w:sz w:val="24"/>
-          <w:szCs w:val="24"/>
-        </w:rPr>
-        <w:t xml:space="preserve"> para introducción de datos en las bases de datos SQL permite </w:t>
+        <w:t xml:space="preserve">La aplicación de prepared statements para introducción de datos en las bases de datos SQL permite </w:t>
       </w:r>
       <w:r>
         <w:rPr>
@@ -8724,25 +7500,14 @@
         </w:rPr>
         <w:t>-</w:t>
       </w:r>
-      <w:proofErr w:type="spellStart"/>
-      <w:r>
-        <w:rPr>
-          <w:rFonts w:ascii="Arial" w:eastAsia="Arial" w:hAnsi="Arial" w:cs="Arial"/>
-          <w:i/>
-          <w:sz w:val="24"/>
-          <w:szCs w:val="24"/>
-        </w:rPr>
-        <w:t>end</w:t>
-      </w:r>
-      <w:proofErr w:type="spellEnd"/>
-      <w:r>
-        <w:rPr>
-          <w:rFonts w:ascii="Arial" w:eastAsia="Arial" w:hAnsi="Arial" w:cs="Arial"/>
-          <w:i/>
-          <w:sz w:val="24"/>
-          <w:szCs w:val="24"/>
-        </w:rPr>
-        <w:t xml:space="preserve"> y el cruce entre varias tablas de la base de datos.</w:t>
+      <w:r>
+        <w:rPr>
+          <w:rFonts w:ascii="Arial" w:eastAsia="Arial" w:hAnsi="Arial" w:cs="Arial"/>
+          <w:i/>
+          <w:sz w:val="24"/>
+          <w:szCs w:val="24"/>
+        </w:rPr>
+        <w:t>end y el cruce entre varias tablas de la base de datos.</w:t>
       </w:r>
     </w:p>
     <w:p>

</xml_diff>